<commit_message>
+) Update document first example
</commit_message>
<xml_diff>
--- a/3nd_sem/qm/Grill_Murrent_Lehner/QM_GrillMurrentLehner_EditedByMurrent.docx
+++ b/3nd_sem/qm/Grill_Murrent_Lehner/QM_GrillMurrentLehner_EditedByMurrent.docx
@@ -289,7 +289,7 @@
     </w:p>
     <w:p>
       <w:pPr>
-        <w:pStyle w:val="Heading1"/>
+        <w:pStyle w:val="berschrift1"/>
         <w:numPr>
           <w:ilvl w:val="0"/>
           <w:numId w:val="2"/>
@@ -303,7 +303,7 @@
     <w:p/>
     <w:p>
       <w:pPr>
-        <w:pStyle w:val="Heading2"/>
+        <w:pStyle w:val="berschrift2"/>
       </w:pPr>
       <w:r>
         <w:t xml:space="preserve">Wie geht </w:t>
@@ -328,7 +328,7 @@
     </w:p>
     <w:p>
       <w:pPr>
-        <w:pStyle w:val="ListParagraph"/>
+        <w:pStyle w:val="Listenabsatz"/>
         <w:numPr>
           <w:ilvl w:val="0"/>
           <w:numId w:val="5"/>
@@ -378,7 +378,7 @@
     </w:p>
     <w:p>
       <w:pPr>
-        <w:pStyle w:val="ListParagraph"/>
+        <w:pStyle w:val="Listenabsatz"/>
         <w:numPr>
           <w:ilvl w:val="0"/>
           <w:numId w:val="5"/>
@@ -397,7 +397,7 @@
     </w:p>
     <w:p>
       <w:pPr>
-        <w:pStyle w:val="ListParagraph"/>
+        <w:pStyle w:val="Listenabsatz"/>
         <w:rPr>
           <w:rFonts w:asciiTheme="majorHAnsi" w:eastAsiaTheme="majorEastAsia" w:hAnsiTheme="majorHAnsi" w:cstheme="majorBidi"/>
           <w:color w:val="2E74B5" w:themeColor="accent1" w:themeShade="BF"/>
@@ -408,7 +408,7 @@
     </w:p>
     <w:tbl>
       <w:tblPr>
-        <w:tblStyle w:val="TableGrid"/>
+        <w:tblStyle w:val="Tabellenraster"/>
         <w:tblW w:w="0" w:type="auto"/>
         <w:tblLayout w:type="fixed"/>
         <w:tblLook w:val="04A0" w:firstRow="1" w:lastRow="0" w:firstColumn="1" w:lastColumn="0" w:noHBand="0" w:noVBand="1"/>
@@ -428,7 +428,7 @@
           </w:tcPr>
           <w:p>
             <w:pPr>
-              <w:pStyle w:val="ListParagraph"/>
+              <w:pStyle w:val="Listenabsatz"/>
               <w:ind w:left="0"/>
               <w:jc w:val="center"/>
               <w:rPr>
@@ -466,7 +466,7 @@
           </w:tcPr>
           <w:p>
             <w:pPr>
-              <w:pStyle w:val="ListParagraph"/>
+              <w:pStyle w:val="Listenabsatz"/>
               <w:ind w:left="0"/>
               <w:jc w:val="center"/>
               <w:rPr>
@@ -504,7 +504,7 @@
           </w:tcPr>
           <w:p>
             <w:pPr>
-              <w:pStyle w:val="ListParagraph"/>
+              <w:pStyle w:val="Listenabsatz"/>
               <w:ind w:left="0"/>
               <w:jc w:val="center"/>
               <w:rPr>
@@ -542,7 +542,7 @@
           </w:tcPr>
           <w:p>
             <w:pPr>
-              <w:pStyle w:val="ListParagraph"/>
+              <w:pStyle w:val="Listenabsatz"/>
               <w:ind w:left="0"/>
               <w:jc w:val="center"/>
               <w:rPr>
@@ -569,7 +569,7 @@
           </w:tcPr>
           <w:p>
             <w:pPr>
-              <w:pStyle w:val="ListParagraph"/>
+              <w:pStyle w:val="Listenabsatz"/>
               <w:ind w:left="0"/>
               <w:jc w:val="center"/>
               <w:rPr>
@@ -606,7 +606,7 @@
           </w:tcPr>
           <w:p>
             <w:pPr>
-              <w:pStyle w:val="ListParagraph"/>
+              <w:pStyle w:val="Listenabsatz"/>
               <w:ind w:left="0"/>
               <w:jc w:val="center"/>
               <w:rPr>
@@ -644,7 +644,7 @@
           </w:tcPr>
           <w:p>
             <w:pPr>
-              <w:pStyle w:val="ListParagraph"/>
+              <w:pStyle w:val="Listenabsatz"/>
               <w:ind w:left="0"/>
               <w:jc w:val="center"/>
               <w:rPr>
@@ -681,7 +681,7 @@
           </w:tcPr>
           <w:p>
             <w:pPr>
-              <w:pStyle w:val="ListParagraph"/>
+              <w:pStyle w:val="Listenabsatz"/>
               <w:ind w:left="0"/>
               <w:jc w:val="center"/>
               <w:rPr>
@@ -717,7 +717,7 @@
           </w:tcPr>
           <w:p>
             <w:pPr>
-              <w:pStyle w:val="ListParagraph"/>
+              <w:pStyle w:val="Listenabsatz"/>
               <w:ind w:left="0"/>
               <w:jc w:val="center"/>
               <w:rPr>
@@ -799,7 +799,7 @@
           </w:tcPr>
           <w:p>
             <w:pPr>
-              <w:pStyle w:val="ListParagraph"/>
+              <w:pStyle w:val="Listenabsatz"/>
               <w:ind w:left="0"/>
               <w:jc w:val="center"/>
               <w:rPr>
@@ -836,7 +836,7 @@
           </w:tcPr>
           <w:p>
             <w:pPr>
-              <w:pStyle w:val="ListParagraph"/>
+              <w:pStyle w:val="Listenabsatz"/>
               <w:ind w:left="0"/>
               <w:jc w:val="center"/>
               <w:rPr>
@@ -872,7 +872,7 @@
           </w:tcPr>
           <w:p>
             <w:pPr>
-              <w:pStyle w:val="ListParagraph"/>
+              <w:pStyle w:val="Listenabsatz"/>
               <w:ind w:left="0"/>
               <w:jc w:val="center"/>
               <w:rPr>
@@ -882,6 +882,25 @@
                 <w:szCs w:val="32"/>
               </w:rPr>
             </w:pPr>
+            <w:r>
+              <w:rPr>
+                <w:rFonts w:asciiTheme="majorHAnsi" w:eastAsiaTheme="majorEastAsia" w:hAnsiTheme="majorHAnsi" w:cstheme="majorBidi"/>
+                <w:color w:val="2E74B5" w:themeColor="accent1" w:themeShade="BF"/>
+                <w:sz w:val="32"/>
+                <w:szCs w:val="32"/>
+              </w:rPr>
+              <w:t>uaÄ</w:t>
+            </w:r>
+            <w:r>
+              <w:rPr>
+                <w:rFonts w:asciiTheme="majorHAnsi" w:eastAsiaTheme="majorEastAsia" w:hAnsiTheme="majorHAnsi" w:cstheme="majorBidi"/>
+                <w:color w:val="2E74B5" w:themeColor="accent1" w:themeShade="BF"/>
+                <w:sz w:val="32"/>
+                <w:szCs w:val="32"/>
+                <w:vertAlign w:val="superscript"/>
+              </w:rPr>
+              <w:t>3</w:t>
+            </w:r>
           </w:p>
         </w:tc>
         <w:tc>
@@ -890,7 +909,7 @@
           </w:tcPr>
           <w:p>
             <w:pPr>
-              <w:pStyle w:val="ListParagraph"/>
+              <w:pStyle w:val="Listenabsatz"/>
               <w:ind w:left="0"/>
               <w:jc w:val="center"/>
               <w:rPr>
@@ -900,6 +919,17 @@
                 <w:szCs w:val="32"/>
               </w:rPr>
             </w:pPr>
+            <w:proofErr w:type="spellStart"/>
+            <w:r>
+              <w:rPr>
+                <w:rFonts w:asciiTheme="majorHAnsi" w:eastAsiaTheme="majorEastAsia" w:hAnsiTheme="majorHAnsi" w:cstheme="majorBidi"/>
+                <w:color w:val="2E74B5" w:themeColor="accent1" w:themeShade="BF"/>
+                <w:sz w:val="32"/>
+                <w:szCs w:val="32"/>
+              </w:rPr>
+              <w:t>NaN</w:t>
+            </w:r>
+            <w:proofErr w:type="spellEnd"/>
           </w:p>
         </w:tc>
       </w:tr>
@@ -910,7 +940,7 @@
           </w:tcPr>
           <w:p>
             <w:pPr>
-              <w:pStyle w:val="ListParagraph"/>
+              <w:pStyle w:val="Listenabsatz"/>
               <w:ind w:left="0"/>
               <w:jc w:val="center"/>
               <w:rPr>
@@ -947,7 +977,7 @@
           </w:tcPr>
           <w:p>
             <w:pPr>
-              <w:pStyle w:val="ListParagraph"/>
+              <w:pStyle w:val="Listenabsatz"/>
               <w:ind w:left="0"/>
               <w:jc w:val="center"/>
               <w:rPr>
@@ -983,7 +1013,7 @@
           </w:tcPr>
           <w:p>
             <w:pPr>
-              <w:pStyle w:val="ListParagraph"/>
+              <w:pStyle w:val="Listenabsatz"/>
               <w:ind w:left="0"/>
               <w:jc w:val="center"/>
               <w:rPr>
@@ -1001,7 +1031,7 @@
           </w:tcPr>
           <w:p>
             <w:pPr>
-              <w:pStyle w:val="ListParagraph"/>
+              <w:pStyle w:val="Listenabsatz"/>
               <w:ind w:left="0"/>
               <w:jc w:val="center"/>
               <w:rPr>
@@ -1017,7 +1047,7 @@
     </w:tbl>
     <w:p>
       <w:pPr>
-        <w:pStyle w:val="ListParagraph"/>
+        <w:pStyle w:val="Listenabsatz"/>
         <w:ind w:left="0"/>
         <w:rPr>
           <w:rFonts w:asciiTheme="majorHAnsi" w:eastAsiaTheme="majorEastAsia" w:hAnsiTheme="majorHAnsi" w:cstheme="majorBidi"/>
@@ -1029,7 +1059,7 @@
     </w:p>
     <w:p>
       <w:pPr>
-        <w:pStyle w:val="ListParagraph"/>
+        <w:pStyle w:val="Listenabsatz"/>
         <w:numPr>
           <w:ilvl w:val="0"/>
           <w:numId w:val="5"/>
@@ -1048,7 +1078,7 @@
     </w:p>
     <w:p>
       <w:pPr>
-        <w:pStyle w:val="ListParagraph"/>
+        <w:pStyle w:val="Listenabsatz"/>
         <w:ind w:left="0"/>
         <w:rPr>
           <w:rFonts w:asciiTheme="majorHAnsi" w:eastAsiaTheme="majorEastAsia" w:hAnsiTheme="majorHAnsi" w:cstheme="majorBidi"/>
@@ -1060,7 +1090,7 @@
     </w:p>
     <w:tbl>
       <w:tblPr>
-        <w:tblStyle w:val="TableGrid"/>
+        <w:tblStyle w:val="Tabellenraster"/>
         <w:tblW w:w="0" w:type="auto"/>
         <w:tblLayout w:type="fixed"/>
         <w:tblLook w:val="04A0" w:firstRow="1" w:lastRow="0" w:firstColumn="1" w:lastColumn="0" w:noHBand="0" w:noVBand="1"/>
@@ -1080,7 +1110,7 @@
           </w:tcPr>
           <w:p>
             <w:pPr>
-              <w:pStyle w:val="ListParagraph"/>
+              <w:pStyle w:val="Listenabsatz"/>
               <w:ind w:left="0"/>
               <w:jc w:val="center"/>
               <w:rPr>
@@ -1118,7 +1148,7 @@
           </w:tcPr>
           <w:p>
             <w:pPr>
-              <w:pStyle w:val="ListParagraph"/>
+              <w:pStyle w:val="Listenabsatz"/>
               <w:ind w:left="0"/>
               <w:jc w:val="center"/>
               <w:rPr>
@@ -1156,7 +1186,7 @@
           </w:tcPr>
           <w:p>
             <w:pPr>
-              <w:pStyle w:val="ListParagraph"/>
+              <w:pStyle w:val="Listenabsatz"/>
               <w:ind w:left="0"/>
               <w:jc w:val="center"/>
               <w:rPr>
@@ -1194,7 +1224,7 @@
           </w:tcPr>
           <w:p>
             <w:pPr>
-              <w:pStyle w:val="ListParagraph"/>
+              <w:pStyle w:val="Listenabsatz"/>
               <w:ind w:left="0"/>
               <w:jc w:val="center"/>
               <w:rPr>
@@ -1250,7 +1280,7 @@
           </w:tcPr>
           <w:p>
             <w:pPr>
-              <w:pStyle w:val="ListParagraph"/>
+              <w:pStyle w:val="Listenabsatz"/>
               <w:ind w:left="0"/>
               <w:jc w:val="center"/>
               <w:rPr>
@@ -1287,7 +1317,7 @@
           </w:tcPr>
           <w:p>
             <w:pPr>
-              <w:pStyle w:val="ListParagraph"/>
+              <w:pStyle w:val="Listenabsatz"/>
               <w:ind w:left="0"/>
               <w:jc w:val="center"/>
               <w:rPr>
@@ -1316,7 +1346,7 @@
           </w:tcPr>
           <w:p>
             <w:pPr>
-              <w:pStyle w:val="ListParagraph"/>
+              <w:pStyle w:val="Listenabsatz"/>
               <w:ind w:left="0"/>
               <w:jc w:val="center"/>
               <w:rPr>
@@ -1353,7 +1383,7 @@
           </w:tcPr>
           <w:p>
             <w:pPr>
-              <w:pStyle w:val="ListParagraph"/>
+              <w:pStyle w:val="Listenabsatz"/>
               <w:ind w:left="0"/>
               <w:jc w:val="center"/>
               <w:rPr>
@@ -1409,7 +1439,7 @@
           </w:tcPr>
           <w:p>
             <w:pPr>
-              <w:pStyle w:val="ListParagraph"/>
+              <w:pStyle w:val="Listenabsatz"/>
               <w:ind w:left="0"/>
               <w:jc w:val="center"/>
               <w:rPr>
@@ -1427,7 +1457,7 @@
           </w:tcPr>
           <w:p>
             <w:pPr>
-              <w:pStyle w:val="ListParagraph"/>
+              <w:pStyle w:val="Listenabsatz"/>
               <w:ind w:left="0"/>
               <w:jc w:val="center"/>
               <w:rPr>
@@ -1443,7 +1473,7 @@
     </w:tbl>
     <w:p>
       <w:pPr>
-        <w:pStyle w:val="ListParagraph"/>
+        <w:pStyle w:val="Listenabsatz"/>
         <w:ind w:left="0"/>
         <w:rPr>
           <w:rFonts w:asciiTheme="majorHAnsi" w:eastAsiaTheme="majorEastAsia" w:hAnsiTheme="majorHAnsi" w:cstheme="majorBidi"/>
@@ -1455,7 +1485,7 @@
     </w:p>
     <w:p>
       <w:pPr>
-        <w:pStyle w:val="ListParagraph"/>
+        <w:pStyle w:val="Listenabsatz"/>
         <w:numPr>
           <w:ilvl w:val="0"/>
           <w:numId w:val="5"/>
@@ -1474,13 +1504,13 @@
     </w:p>
     <w:p>
       <w:pPr>
-        <w:pStyle w:val="ListParagraph"/>
+        <w:pStyle w:val="Listenabsatz"/>
         <w:ind w:left="0"/>
       </w:pPr>
     </w:p>
     <w:p>
       <w:pPr>
-        <w:pStyle w:val="ListParagraph"/>
+        <w:pStyle w:val="Listenabsatz"/>
         <w:tabs>
           <w:tab w:val="left" w:pos="1985"/>
         </w:tabs>
@@ -1631,7 +1661,7 @@
     </w:p>
     <w:p>
       <w:pPr>
-        <w:pStyle w:val="ListParagraph"/>
+        <w:pStyle w:val="Listenabsatz"/>
         <w:tabs>
           <w:tab w:val="left" w:pos="1985"/>
         </w:tabs>
@@ -1739,7 +1769,7 @@
     </w:p>
     <w:p>
       <w:pPr>
-        <w:pStyle w:val="ListParagraph"/>
+        <w:pStyle w:val="Listenabsatz"/>
         <w:ind w:left="0"/>
         <w:rPr>
           <w:rFonts w:asciiTheme="majorHAnsi" w:eastAsiaTheme="majorEastAsia" w:hAnsiTheme="majorHAnsi" w:cstheme="majorBidi"/>
@@ -1751,13 +1781,13 @@
     </w:p>
     <w:p>
       <w:pPr>
-        <w:pStyle w:val="ListParagraph"/>
+        <w:pStyle w:val="Listenabsatz"/>
         <w:ind w:left="0"/>
       </w:pPr>
     </w:p>
     <w:p>
       <w:pPr>
-        <w:pStyle w:val="ListParagraph"/>
+        <w:pStyle w:val="Listenabsatz"/>
         <w:numPr>
           <w:ilvl w:val="0"/>
           <w:numId w:val="5"/>
@@ -1776,7 +1806,7 @@
     </w:p>
     <w:p>
       <w:pPr>
-        <w:pStyle w:val="ListParagraph"/>
+        <w:pStyle w:val="Listenabsatz"/>
         <w:numPr>
           <w:ilvl w:val="0"/>
           <w:numId w:val="6"/>
@@ -1805,7 +1835,15 @@
         <w:rPr>
           <w:b/>
         </w:rPr>
-        <w:t>aÄ</w:t>
+        <w:t>a</w:t>
+      </w:r>
+      <w:bookmarkStart w:id="0" w:name="_GoBack"/>
+      <w:bookmarkEnd w:id="0"/>
+      <w:r>
+        <w:rPr>
+          <w:b/>
+        </w:rPr>
+        <w:t>Ä</w:t>
       </w:r>
       <w:proofErr w:type="spellEnd"/>
       <w:r>
@@ -1825,7 +1863,7 @@
     </w:p>
     <w:p>
       <w:pPr>
-        <w:pStyle w:val="ListParagraph"/>
+        <w:pStyle w:val="Listenabsatz"/>
         <w:numPr>
           <w:ilvl w:val="0"/>
           <w:numId w:val="6"/>
@@ -1845,7 +1883,18 @@
       </w:r>
       <w:r>
         <w:tab/>
-        <w:t xml:space="preserve">2 + 1 = 3 (Anzahl </w:t>
+      </w:r>
+      <w:r>
+        <w:t>3</w:t>
+      </w:r>
+      <w:r>
+        <w:t xml:space="preserve"> + 1 = </w:t>
+      </w:r>
+      <w:r>
+        <w:t>4</w:t>
+      </w:r>
+      <w:r>
+        <w:t xml:space="preserve"> (Anzahl </w:t>
       </w:r>
       <w:proofErr w:type="spellStart"/>
       <w:r>
@@ -1872,7 +1921,7 @@
     </w:p>
     <w:p>
       <w:pPr>
-        <w:pStyle w:val="ListParagraph"/>
+        <w:pStyle w:val="Listenabsatz"/>
         <w:tabs>
           <w:tab w:val="left" w:pos="6237"/>
         </w:tabs>
@@ -1911,16 +1960,9 @@
           <w:sz w:val="32"/>
           <w:szCs w:val="32"/>
         </w:rPr>
-        <w:t>11</w:t>
-      </w:r>
-    </w:p>
-    <w:p>
-      <w:pPr>
-        <w:pStyle w:val="ListParagraph"/>
-        <w:tabs>
-          <w:tab w:val="left" w:pos="6237"/>
-        </w:tabs>
-        <w:ind w:left="4248"/>
+        <w:t>1</w:t>
+      </w:r>
+      <w:r>
         <w:rPr>
           <w:rFonts w:asciiTheme="majorHAnsi" w:eastAsiaTheme="majorEastAsia" w:hAnsiTheme="majorHAnsi" w:cstheme="majorBidi"/>
           <w:b/>
@@ -1928,11 +1970,28 @@
           <w:sz w:val="32"/>
           <w:szCs w:val="32"/>
         </w:rPr>
-      </w:pPr>
-    </w:p>
-    <w:p>
-      <w:pPr>
-        <w:pStyle w:val="ListParagraph"/>
+        <w:t>2</w:t>
+      </w:r>
+    </w:p>
+    <w:p>
+      <w:pPr>
+        <w:pStyle w:val="Listenabsatz"/>
+        <w:tabs>
+          <w:tab w:val="left" w:pos="6237"/>
+        </w:tabs>
+        <w:ind w:left="4248"/>
+        <w:rPr>
+          <w:rFonts w:asciiTheme="majorHAnsi" w:eastAsiaTheme="majorEastAsia" w:hAnsiTheme="majorHAnsi" w:cstheme="majorBidi"/>
+          <w:b/>
+          <w:color w:val="2E74B5" w:themeColor="accent1" w:themeShade="BF"/>
+          <w:sz w:val="32"/>
+          <w:szCs w:val="32"/>
+        </w:rPr>
+      </w:pPr>
+    </w:p>
+    <w:p>
+      <w:pPr>
+        <w:pStyle w:val="Listenabsatz"/>
         <w:numPr>
           <w:ilvl w:val="0"/>
           <w:numId w:val="5"/>
@@ -1951,7 +2010,7 @@
     </w:p>
     <w:p>
       <w:pPr>
-        <w:pStyle w:val="ListParagraph"/>
+        <w:pStyle w:val="Listenabsatz"/>
         <w:ind w:left="0"/>
         <w:rPr>
           <w:rFonts w:asciiTheme="majorHAnsi" w:eastAsiaTheme="majorEastAsia" w:hAnsiTheme="majorHAnsi" w:cstheme="majorBidi"/>
@@ -1963,7 +2022,7 @@
     </w:p>
     <w:tbl>
       <w:tblPr>
-        <w:tblStyle w:val="TableGrid"/>
+        <w:tblStyle w:val="Tabellenraster"/>
         <w:tblW w:w="0" w:type="auto"/>
         <w:tblLook w:val="04A0" w:firstRow="1" w:lastRow="0" w:firstColumn="1" w:lastColumn="0" w:noHBand="0" w:noVBand="1"/>
       </w:tblPr>
@@ -1981,7 +2040,7 @@
           </w:tcPr>
           <w:p>
             <w:pPr>
-              <w:pStyle w:val="ListParagraph"/>
+              <w:pStyle w:val="Listenabsatz"/>
               <w:ind w:left="0"/>
               <w:jc w:val="center"/>
               <w:rPr>
@@ -2009,7 +2068,7 @@
           </w:tcPr>
           <w:p>
             <w:pPr>
-              <w:pStyle w:val="ListParagraph"/>
+              <w:pStyle w:val="Listenabsatz"/>
               <w:ind w:left="0"/>
               <w:jc w:val="center"/>
               <w:rPr>
@@ -2037,7 +2096,7 @@
           </w:tcPr>
           <w:p>
             <w:pPr>
-              <w:pStyle w:val="ListParagraph"/>
+              <w:pStyle w:val="Listenabsatz"/>
               <w:ind w:left="0"/>
               <w:jc w:val="center"/>
               <w:rPr>
@@ -2065,7 +2124,7 @@
           </w:tcPr>
           <w:p>
             <w:pPr>
-              <w:pStyle w:val="ListParagraph"/>
+              <w:pStyle w:val="Listenabsatz"/>
               <w:ind w:left="0"/>
               <w:jc w:val="center"/>
               <w:rPr>
@@ -2094,7 +2153,7 @@
           </w:tcPr>
           <w:p>
             <w:pPr>
-              <w:pStyle w:val="ListParagraph"/>
+              <w:pStyle w:val="Listenabsatz"/>
               <w:ind w:left="0"/>
               <w:jc w:val="center"/>
               <w:rPr>
@@ -2121,7 +2180,7 @@
           </w:tcPr>
           <w:p>
             <w:pPr>
-              <w:pStyle w:val="ListParagraph"/>
+              <w:pStyle w:val="Listenabsatz"/>
               <w:ind w:left="0"/>
               <w:jc w:val="center"/>
               <w:rPr>
@@ -2148,7 +2207,7 @@
           </w:tcPr>
           <w:p>
             <w:pPr>
-              <w:pStyle w:val="ListParagraph"/>
+              <w:pStyle w:val="Listenabsatz"/>
               <w:ind w:left="0"/>
               <w:jc w:val="center"/>
               <w:rPr>
@@ -2195,7 +2254,7 @@
           </w:tcPr>
           <w:p>
             <w:pPr>
-              <w:pStyle w:val="ListParagraph"/>
+              <w:pStyle w:val="Listenabsatz"/>
               <w:ind w:left="0"/>
               <w:jc w:val="center"/>
               <w:rPr>
@@ -2224,7 +2283,7 @@
           </w:tcPr>
           <w:p>
             <w:pPr>
-              <w:pStyle w:val="ListParagraph"/>
+              <w:pStyle w:val="Listenabsatz"/>
               <w:ind w:left="0"/>
               <w:jc w:val="center"/>
               <w:rPr>
@@ -2251,7 +2310,7 @@
           </w:tcPr>
           <w:p>
             <w:pPr>
-              <w:pStyle w:val="ListParagraph"/>
+              <w:pStyle w:val="Listenabsatz"/>
               <w:ind w:left="0"/>
               <w:jc w:val="center"/>
               <w:rPr>
@@ -2278,7 +2337,7 @@
           </w:tcPr>
           <w:p>
             <w:pPr>
-              <w:pStyle w:val="ListParagraph"/>
+              <w:pStyle w:val="Listenabsatz"/>
               <w:ind w:left="0"/>
               <w:jc w:val="center"/>
               <w:rPr>
@@ -2325,7 +2384,7 @@
           </w:tcPr>
           <w:p>
             <w:pPr>
-              <w:pStyle w:val="ListParagraph"/>
+              <w:pStyle w:val="Listenabsatz"/>
               <w:ind w:left="0"/>
               <w:jc w:val="center"/>
               <w:rPr>
@@ -2354,7 +2413,7 @@
           </w:tcPr>
           <w:p>
             <w:pPr>
-              <w:pStyle w:val="ListParagraph"/>
+              <w:pStyle w:val="Listenabsatz"/>
               <w:ind w:left="0"/>
               <w:jc w:val="center"/>
               <w:rPr>
@@ -2381,7 +2440,7 @@
           </w:tcPr>
           <w:p>
             <w:pPr>
-              <w:pStyle w:val="ListParagraph"/>
+              <w:pStyle w:val="Listenabsatz"/>
               <w:ind w:left="0"/>
               <w:jc w:val="center"/>
               <w:rPr>
@@ -2408,7 +2467,7 @@
           </w:tcPr>
           <w:p>
             <w:pPr>
-              <w:pStyle w:val="ListParagraph"/>
+              <w:pStyle w:val="Listenabsatz"/>
               <w:ind w:left="0"/>
               <w:jc w:val="center"/>
               <w:rPr>
@@ -2455,7 +2514,7 @@
           </w:tcPr>
           <w:p>
             <w:pPr>
-              <w:pStyle w:val="ListParagraph"/>
+              <w:pStyle w:val="Listenabsatz"/>
               <w:ind w:left="0"/>
               <w:jc w:val="center"/>
               <w:rPr>
@@ -2484,7 +2543,7 @@
           </w:tcPr>
           <w:p>
             <w:pPr>
-              <w:pStyle w:val="ListParagraph"/>
+              <w:pStyle w:val="Listenabsatz"/>
               <w:ind w:left="0"/>
               <w:jc w:val="center"/>
               <w:rPr>
@@ -2511,7 +2570,7 @@
           </w:tcPr>
           <w:p>
             <w:pPr>
-              <w:pStyle w:val="ListParagraph"/>
+              <w:pStyle w:val="Listenabsatz"/>
               <w:ind w:left="0"/>
               <w:jc w:val="center"/>
               <w:rPr>
@@ -2538,7 +2597,7 @@
           </w:tcPr>
           <w:p>
             <w:pPr>
-              <w:pStyle w:val="ListParagraph"/>
+              <w:pStyle w:val="Listenabsatz"/>
               <w:ind w:left="0"/>
               <w:jc w:val="center"/>
               <w:rPr>
@@ -2585,7 +2644,7 @@
           </w:tcPr>
           <w:p>
             <w:pPr>
-              <w:pStyle w:val="ListParagraph"/>
+              <w:pStyle w:val="Listenabsatz"/>
               <w:ind w:left="0"/>
               <w:jc w:val="center"/>
               <w:rPr>
@@ -2614,7 +2673,7 @@
           </w:tcPr>
           <w:p>
             <w:pPr>
-              <w:pStyle w:val="ListParagraph"/>
+              <w:pStyle w:val="Listenabsatz"/>
               <w:ind w:left="0"/>
               <w:jc w:val="center"/>
               <w:rPr>
@@ -2641,7 +2700,7 @@
           </w:tcPr>
           <w:p>
             <w:pPr>
-              <w:pStyle w:val="ListParagraph"/>
+              <w:pStyle w:val="Listenabsatz"/>
               <w:ind w:left="0"/>
               <w:jc w:val="center"/>
               <w:rPr>
@@ -2668,7 +2727,7 @@
           </w:tcPr>
           <w:p>
             <w:pPr>
-              <w:pStyle w:val="ListParagraph"/>
+              <w:pStyle w:val="Listenabsatz"/>
               <w:ind w:left="0"/>
               <w:jc w:val="center"/>
               <w:rPr>
@@ -2715,7 +2774,7 @@
           </w:tcPr>
           <w:p>
             <w:pPr>
-              <w:pStyle w:val="ListParagraph"/>
+              <w:pStyle w:val="Listenabsatz"/>
               <w:ind w:left="0"/>
               <w:jc w:val="center"/>
               <w:rPr>
@@ -2744,7 +2803,7 @@
           </w:tcPr>
           <w:p>
             <w:pPr>
-              <w:pStyle w:val="ListParagraph"/>
+              <w:pStyle w:val="Listenabsatz"/>
               <w:ind w:left="0"/>
               <w:jc w:val="center"/>
               <w:rPr>
@@ -2771,7 +2830,7 @@
           </w:tcPr>
           <w:p>
             <w:pPr>
-              <w:pStyle w:val="ListParagraph"/>
+              <w:pStyle w:val="Listenabsatz"/>
               <w:ind w:left="0"/>
               <w:jc w:val="center"/>
               <w:rPr>
@@ -2798,7 +2857,7 @@
           </w:tcPr>
           <w:p>
             <w:pPr>
-              <w:pStyle w:val="ListParagraph"/>
+              <w:pStyle w:val="Listenabsatz"/>
               <w:ind w:left="0"/>
               <w:jc w:val="center"/>
               <w:rPr>
@@ -2845,7 +2904,7 @@
           </w:tcPr>
           <w:p>
             <w:pPr>
-              <w:pStyle w:val="ListParagraph"/>
+              <w:pStyle w:val="Listenabsatz"/>
               <w:ind w:left="0"/>
               <w:jc w:val="center"/>
               <w:rPr>
@@ -2874,7 +2933,7 @@
           </w:tcPr>
           <w:p>
             <w:pPr>
-              <w:pStyle w:val="ListParagraph"/>
+              <w:pStyle w:val="Listenabsatz"/>
               <w:ind w:left="0"/>
               <w:jc w:val="center"/>
               <w:rPr>
@@ -2901,7 +2960,7 @@
           </w:tcPr>
           <w:p>
             <w:pPr>
-              <w:pStyle w:val="ListParagraph"/>
+              <w:pStyle w:val="Listenabsatz"/>
               <w:ind w:left="0"/>
               <w:jc w:val="center"/>
               <w:rPr>
@@ -2928,7 +2987,7 @@
           </w:tcPr>
           <w:p>
             <w:pPr>
-              <w:pStyle w:val="ListParagraph"/>
+              <w:pStyle w:val="Listenabsatz"/>
               <w:ind w:left="0"/>
               <w:jc w:val="center"/>
               <w:rPr>
@@ -2975,7 +3034,7 @@
           </w:tcPr>
           <w:p>
             <w:pPr>
-              <w:pStyle w:val="ListParagraph"/>
+              <w:pStyle w:val="Listenabsatz"/>
               <w:ind w:left="0"/>
               <w:jc w:val="center"/>
               <w:rPr>
@@ -3004,7 +3063,7 @@
           </w:tcPr>
           <w:p>
             <w:pPr>
-              <w:pStyle w:val="ListParagraph"/>
+              <w:pStyle w:val="Listenabsatz"/>
               <w:ind w:left="0"/>
               <w:jc w:val="center"/>
               <w:rPr>
@@ -3031,7 +3090,7 @@
           </w:tcPr>
           <w:p>
             <w:pPr>
-              <w:pStyle w:val="ListParagraph"/>
+              <w:pStyle w:val="Listenabsatz"/>
               <w:ind w:left="0"/>
               <w:jc w:val="center"/>
               <w:rPr>
@@ -3058,7 +3117,7 @@
           </w:tcPr>
           <w:p>
             <w:pPr>
-              <w:pStyle w:val="ListParagraph"/>
+              <w:pStyle w:val="Listenabsatz"/>
               <w:ind w:left="0"/>
               <w:jc w:val="center"/>
               <w:rPr>
@@ -3105,7 +3164,7 @@
           </w:tcPr>
           <w:p>
             <w:pPr>
-              <w:pStyle w:val="ListParagraph"/>
+              <w:pStyle w:val="Listenabsatz"/>
               <w:ind w:left="0"/>
               <w:jc w:val="center"/>
               <w:rPr>
@@ -3130,7 +3189,7 @@
     </w:tbl>
     <w:p>
       <w:pPr>
-        <w:pStyle w:val="ListParagraph"/>
+        <w:pStyle w:val="Listenabsatz"/>
         <w:ind w:left="0"/>
         <w:rPr>
           <w:rFonts w:asciiTheme="majorHAnsi" w:eastAsiaTheme="majorEastAsia" w:hAnsiTheme="majorHAnsi" w:cstheme="majorBidi"/>
@@ -3142,7 +3201,7 @@
     </w:p>
     <w:p>
       <w:pPr>
-        <w:pStyle w:val="ListParagraph"/>
+        <w:pStyle w:val="Listenabsatz"/>
         <w:ind w:left="0"/>
         <w:rPr>
           <w:rFonts w:asciiTheme="majorHAnsi" w:eastAsiaTheme="majorEastAsia" w:hAnsiTheme="majorHAnsi" w:cstheme="majorBidi"/>
@@ -3154,7 +3213,7 @@
     </w:p>
     <w:p>
       <w:pPr>
-        <w:pStyle w:val="ListParagraph"/>
+        <w:pStyle w:val="Listenabsatz"/>
         <w:ind w:left="0"/>
         <w:rPr>
           <w:rFonts w:asciiTheme="majorHAnsi" w:eastAsiaTheme="majorEastAsia" w:hAnsiTheme="majorHAnsi" w:cstheme="majorBidi"/>
@@ -3179,7 +3238,7 @@
     </w:p>
     <w:p>
       <w:pPr>
-        <w:pStyle w:val="Heading1"/>
+        <w:pStyle w:val="berschrift1"/>
         <w:numPr>
           <w:ilvl w:val="0"/>
           <w:numId w:val="2"/>
@@ -3192,7 +3251,7 @@
     </w:p>
     <w:p>
       <w:pPr>
-        <w:pStyle w:val="Heading2"/>
+        <w:pStyle w:val="berschrift2"/>
       </w:pPr>
       <w:r>
         <w:t>Lösen Sie diese Aufgabe mit der Benutzung der beiden Varianten der Grenzwertanalyse:</w:t>
@@ -3200,7 +3259,7 @@
     </w:p>
     <w:p>
       <w:pPr>
-        <w:pStyle w:val="Heading2"/>
+        <w:pStyle w:val="berschrift2"/>
         <w:numPr>
           <w:ilvl w:val="0"/>
           <w:numId w:val="9"/>
@@ -3212,7 +3271,7 @@
     </w:p>
     <w:p>
       <w:pPr>
-        <w:pStyle w:val="ListParagraph"/>
+        <w:pStyle w:val="Listenabsatz"/>
         <w:numPr>
           <w:ilvl w:val="0"/>
           <w:numId w:val="11"/>
@@ -3224,7 +3283,7 @@
     </w:p>
     <w:tbl>
       <w:tblPr>
-        <w:tblStyle w:val="TableGrid"/>
+        <w:tblStyle w:val="Tabellenraster"/>
         <w:tblW w:w="0" w:type="auto"/>
         <w:tblInd w:w="1428" w:type="dxa"/>
         <w:tblLook w:val="04A0" w:firstRow="1" w:lastRow="0" w:firstColumn="1" w:lastColumn="0" w:noHBand="0" w:noVBand="1"/>
@@ -3292,7 +3351,7 @@
     <w:p/>
     <w:p>
       <w:pPr>
-        <w:pStyle w:val="ListParagraph"/>
+        <w:pStyle w:val="Listenabsatz"/>
         <w:numPr>
           <w:ilvl w:val="0"/>
           <w:numId w:val="11"/>
@@ -3307,7 +3366,7 @@
     </w:p>
     <w:p>
       <w:pPr>
-        <w:pStyle w:val="Heading2"/>
+        <w:pStyle w:val="berschrift2"/>
         <w:numPr>
           <w:ilvl w:val="0"/>
           <w:numId w:val="9"/>
@@ -3319,22 +3378,19 @@
     </w:p>
     <w:p>
       <w:pPr>
-        <w:pStyle w:val="ListParagraph"/>
+        <w:pStyle w:val="Listenabsatz"/>
         <w:numPr>
           <w:ilvl w:val="0"/>
           <w:numId w:val="13"/>
         </w:numPr>
       </w:pPr>
       <w:r>
-        <w:t>Grenzwerte</w:t>
-      </w:r>
-      <w:r>
-        <w:t>:</w:t>
+        <w:t>Grenzwerte:</w:t>
       </w:r>
     </w:p>
     <w:tbl>
       <w:tblPr>
-        <w:tblStyle w:val="TableGrid"/>
+        <w:tblStyle w:val="Tabellenraster"/>
         <w:tblW w:w="0" w:type="auto"/>
         <w:tblInd w:w="1428" w:type="dxa"/>
         <w:tblLook w:val="04A0" w:firstRow="1" w:lastRow="0" w:firstColumn="1" w:lastColumn="0" w:noHBand="0" w:noVBand="1"/>
@@ -3402,7 +3458,7 @@
     <w:p/>
     <w:p>
       <w:pPr>
-        <w:pStyle w:val="ListParagraph"/>
+        <w:pStyle w:val="Listenabsatz"/>
         <w:numPr>
           <w:ilvl w:val="0"/>
           <w:numId w:val="13"/>
@@ -3429,7 +3485,7 @@
     </w:p>
     <w:p>
       <w:pPr>
-        <w:pStyle w:val="Heading1"/>
+        <w:pStyle w:val="berschrift1"/>
         <w:numPr>
           <w:ilvl w:val="0"/>
           <w:numId w:val="2"/>
@@ -3443,7 +3499,7 @@
     <w:p/>
     <w:p>
       <w:pPr>
-        <w:pStyle w:val="Heading2"/>
+        <w:pStyle w:val="berschrift2"/>
         <w:numPr>
           <w:ilvl w:val="0"/>
           <w:numId w:val="3"/>
@@ -3461,7 +3517,7 @@
       <w:r>
         <w:rPr>
           <w:noProof/>
-          <w:lang w:val="en-GB" w:eastAsia="en-GB"/>
+          <w:lang w:eastAsia="de-AT"/>
         </w:rPr>
         <mc:AlternateContent>
           <mc:Choice Requires="wps">
@@ -3541,7 +3597,7 @@
       <w:r>
         <w:rPr>
           <w:noProof/>
-          <w:lang w:val="en-GB" w:eastAsia="en-GB"/>
+          <w:lang w:eastAsia="de-AT"/>
         </w:rPr>
         <w:drawing>
           <wp:anchor distT="0" distB="0" distL="114300" distR="114300" simplePos="0" relativeHeight="251660288" behindDoc="1" locked="0" layoutInCell="1" allowOverlap="1">
@@ -3611,14 +3667,14 @@
     <w:p/>
     <w:p>
       <w:pPr>
-        <w:pStyle w:val="Heading2"/>
+        <w:pStyle w:val="berschrift2"/>
       </w:pPr>
     </w:p>
     <w:p>
       <w:r>
         <w:rPr>
           <w:noProof/>
-          <w:lang w:val="en-GB" w:eastAsia="en-GB"/>
+          <w:lang w:eastAsia="de-AT"/>
         </w:rPr>
         <mc:AlternateContent>
           <mc:Choice Requires="wps">
@@ -3715,7 +3771,7 @@
       <w:r>
         <w:rPr>
           <w:noProof/>
-          <w:lang w:val="en-GB" w:eastAsia="en-GB"/>
+          <w:lang w:eastAsia="de-AT"/>
         </w:rPr>
         <mc:AlternateContent>
           <mc:Choice Requires="wps">
@@ -3808,7 +3864,7 @@
       <w:r>
         <w:rPr>
           <w:noProof/>
-          <w:lang w:val="en-GB" w:eastAsia="en-GB"/>
+          <w:lang w:eastAsia="de-AT"/>
         </w:rPr>
         <mc:AlternateContent>
           <mc:Choice Requires="wps">
@@ -3878,7 +3934,7 @@
       <w:r>
         <w:rPr>
           <w:noProof/>
-          <w:lang w:val="en-GB" w:eastAsia="en-GB"/>
+          <w:lang w:eastAsia="de-AT"/>
         </w:rPr>
         <mc:AlternateContent>
           <mc:Choice Requires="wps">
@@ -3973,7 +4029,7 @@
       <w:r>
         <w:rPr>
           <w:noProof/>
-          <w:lang w:val="en-GB" w:eastAsia="en-GB"/>
+          <w:lang w:eastAsia="de-AT"/>
         </w:rPr>
         <mc:AlternateContent>
           <mc:Choice Requires="wps">
@@ -4058,7 +4114,7 @@
     <w:p/>
     <w:p>
       <w:pPr>
-        <w:pStyle w:val="Heading2"/>
+        <w:pStyle w:val="berschrift2"/>
         <w:numPr>
           <w:ilvl w:val="0"/>
           <w:numId w:val="3"/>
@@ -4072,7 +4128,7 @@
       <w:r>
         <w:rPr>
           <w:noProof/>
-          <w:lang w:val="en-GB" w:eastAsia="en-GB"/>
+          <w:lang w:eastAsia="de-AT"/>
         </w:rPr>
         <mc:AlternateContent>
           <mc:Choice Requires="wps">
@@ -4190,7 +4246,7 @@
       <w:r>
         <w:rPr>
           <w:noProof/>
-          <w:lang w:val="en-GB" w:eastAsia="en-GB"/>
+          <w:lang w:eastAsia="de-AT"/>
         </w:rPr>
         <mc:AlternateContent>
           <mc:Choice Requires="wps">
@@ -4299,7 +4355,7 @@
       <w:r>
         <w:rPr>
           <w:noProof/>
-          <w:lang w:val="en-GB" w:eastAsia="en-GB"/>
+          <w:lang w:eastAsia="de-AT"/>
         </w:rPr>
         <mc:AlternateContent>
           <mc:Choice Requires="wps">
@@ -4368,7 +4424,7 @@
       <w:r>
         <w:rPr>
           <w:noProof/>
-          <w:lang w:val="en-GB" w:eastAsia="en-GB"/>
+          <w:lang w:eastAsia="de-AT"/>
         </w:rPr>
         <mc:AlternateContent>
           <mc:Choice Requires="wps">
@@ -4477,7 +4533,7 @@
       <w:r>
         <w:rPr>
           <w:noProof/>
-          <w:lang w:val="en-GB" w:eastAsia="en-GB"/>
+          <w:lang w:eastAsia="de-AT"/>
         </w:rPr>
         <mc:AlternateContent>
           <mc:Choice Requires="wps">
@@ -4587,7 +4643,7 @@
       <w:r>
         <w:rPr>
           <w:noProof/>
-          <w:lang w:val="en-GB" w:eastAsia="en-GB"/>
+          <w:lang w:eastAsia="de-AT"/>
         </w:rPr>
         <mc:AlternateContent>
           <mc:Choice Requires="wps">
@@ -4735,7 +4791,7 @@
       <w:r>
         <w:rPr>
           <w:noProof/>
-          <w:lang w:val="en-GB" w:eastAsia="en-GB"/>
+          <w:lang w:eastAsia="de-AT"/>
         </w:rPr>
         <mc:AlternateContent>
           <mc:Choice Requires="wps">
@@ -4858,7 +4914,7 @@
       <w:r>
         <w:rPr>
           <w:noProof/>
-          <w:lang w:val="en-GB" w:eastAsia="en-GB"/>
+          <w:lang w:eastAsia="de-AT"/>
         </w:rPr>
         <mc:AlternateContent>
           <mc:Choice Requires="wps">
@@ -4981,7 +5037,7 @@
       <w:r>
         <w:rPr>
           <w:noProof/>
-          <w:lang w:val="en-GB" w:eastAsia="en-GB"/>
+          <w:lang w:eastAsia="de-AT"/>
         </w:rPr>
         <mc:AlternateContent>
           <mc:Choice Requires="wps">
@@ -5048,7 +5104,7 @@
       <w:r>
         <w:rPr>
           <w:noProof/>
-          <w:lang w:val="en-GB" w:eastAsia="en-GB"/>
+          <w:lang w:eastAsia="de-AT"/>
         </w:rPr>
         <mc:AlternateContent>
           <mc:Choice Requires="wps">
@@ -5117,7 +5173,7 @@
       <w:r>
         <w:rPr>
           <w:noProof/>
-          <w:lang w:val="en-GB" w:eastAsia="en-GB"/>
+          <w:lang w:eastAsia="de-AT"/>
         </w:rPr>
         <mc:AlternateContent>
           <mc:Choice Requires="wps">
@@ -5190,7 +5246,7 @@
       <w:r>
         <w:rPr>
           <w:noProof/>
-          <w:lang w:val="en-GB" w:eastAsia="en-GB"/>
+          <w:lang w:eastAsia="de-AT"/>
         </w:rPr>
         <mc:AlternateContent>
           <mc:Choice Requires="wps">
@@ -5303,7 +5359,7 @@
       <w:r>
         <w:rPr>
           <w:noProof/>
-          <w:lang w:val="en-GB" w:eastAsia="en-GB"/>
+          <w:lang w:eastAsia="de-AT"/>
         </w:rPr>
         <mc:AlternateContent>
           <mc:Choice Requires="wps">
@@ -5420,7 +5476,7 @@
       <w:r>
         <w:rPr>
           <w:noProof/>
-          <w:lang w:val="en-GB" w:eastAsia="en-GB"/>
+          <w:lang w:eastAsia="de-AT"/>
         </w:rPr>
         <mc:AlternateContent>
           <mc:Choice Requires="wps">
@@ -5543,7 +5599,7 @@
       <w:r>
         <w:rPr>
           <w:noProof/>
-          <w:lang w:val="en-GB" w:eastAsia="en-GB"/>
+          <w:lang w:eastAsia="de-AT"/>
         </w:rPr>
         <mc:AlternateContent>
           <mc:Choice Requires="wps">
@@ -5610,7 +5666,7 @@
       <w:r>
         <w:rPr>
           <w:noProof/>
-          <w:lang w:val="en-GB" w:eastAsia="en-GB"/>
+          <w:lang w:eastAsia="de-AT"/>
         </w:rPr>
         <mc:AlternateContent>
           <mc:Choice Requires="wps">
@@ -5733,7 +5789,7 @@
       <w:r>
         <w:rPr>
           <w:noProof/>
-          <w:lang w:val="en-GB" w:eastAsia="en-GB"/>
+          <w:lang w:eastAsia="de-AT"/>
         </w:rPr>
         <mc:AlternateContent>
           <mc:Choice Requires="wps">
@@ -5802,7 +5858,7 @@
       <w:r>
         <w:rPr>
           <w:noProof/>
-          <w:lang w:val="en-GB" w:eastAsia="en-GB"/>
+          <w:lang w:eastAsia="de-AT"/>
         </w:rPr>
         <w:lastRenderedPageBreak/>
         <mc:AlternateContent>
@@ -5948,7 +6004,7 @@
       <w:r>
         <w:rPr>
           <w:noProof/>
-          <w:lang w:val="en-GB" w:eastAsia="en-GB"/>
+          <w:lang w:eastAsia="de-AT"/>
         </w:rPr>
         <mc:AlternateContent>
           <mc:Choice Requires="wps">
@@ -6107,7 +6163,7 @@
     </w:p>
     <w:p>
       <w:pPr>
-        <w:pStyle w:val="Heading1"/>
+        <w:pStyle w:val="berschrift1"/>
         <w:numPr>
           <w:ilvl w:val="0"/>
           <w:numId w:val="2"/>
@@ -6131,7 +6187,7 @@
       <w:r>
         <w:rPr>
           <w:noProof/>
-          <w:lang w:val="en-GB" w:eastAsia="en-GB"/>
+          <w:lang w:eastAsia="de-AT"/>
         </w:rPr>
         <w:drawing>
           <wp:inline distT="0" distB="0" distL="0" distR="0">
@@ -6185,7 +6241,7 @@
     </w:p>
     <w:p>
       <w:pPr>
-        <w:pStyle w:val="Heading2"/>
+        <w:pStyle w:val="berschrift2"/>
         <w:numPr>
           <w:ilvl w:val="0"/>
           <w:numId w:val="4"/>
@@ -6232,7 +6288,7 @@
     <w:p/>
     <w:p>
       <w:pPr>
-        <w:pStyle w:val="Heading2"/>
+        <w:pStyle w:val="berschrift2"/>
         <w:numPr>
           <w:ilvl w:val="0"/>
           <w:numId w:val="4"/>
@@ -6245,7 +6301,7 @@
     </w:p>
     <w:p>
       <w:pPr>
-        <w:pStyle w:val="ListParagraph"/>
+        <w:pStyle w:val="Listenabsatz"/>
         <w:numPr>
           <w:ilvl w:val="0"/>
           <w:numId w:val="13"/>
@@ -6258,7 +6314,7 @@
     </w:p>
     <w:p>
       <w:pPr>
-        <w:pStyle w:val="ListParagraph"/>
+        <w:pStyle w:val="Listenabsatz"/>
         <w:numPr>
           <w:ilvl w:val="0"/>
           <w:numId w:val="13"/>
@@ -6277,7 +6333,7 @@
     <w:p/>
     <w:p>
       <w:pPr>
-        <w:pStyle w:val="Heading2"/>
+        <w:pStyle w:val="berschrift2"/>
         <w:numPr>
           <w:ilvl w:val="0"/>
           <w:numId w:val="4"/>
@@ -6289,266 +6345,62 @@
     </w:p>
     <w:p>
       <w:pPr>
-        <w:pStyle w:val="ListParagraph"/>
+        <w:pStyle w:val="Listenabsatz"/>
         <w:numPr>
           <w:ilvl w:val="0"/>
           <w:numId w:val="17"/>
         </w:numPr>
       </w:pPr>
       <w:r>
-        <w:t>A,</w:t>
-      </w:r>
-      <w:r>
-        <w:t xml:space="preserve"> </w:t>
-      </w:r>
-      <w:r>
-        <w:t>b,</w:t>
-      </w:r>
-      <w:r>
-        <w:t xml:space="preserve"> </w:t>
-      </w:r>
-      <w:r>
-        <w:t>c,</w:t>
-      </w:r>
-      <w:r>
-        <w:t xml:space="preserve"> </w:t>
-      </w:r>
-      <w:r>
-        <w:t>d,</w:t>
-      </w:r>
-      <w:r>
-        <w:t xml:space="preserve"> </w:t>
-      </w:r>
-      <w:r>
-        <w:t>e,</w:t>
-      </w:r>
-      <w:r>
-        <w:t xml:space="preserve"> </w:t>
-      </w:r>
-      <w:r>
-        <w:t>f,</w:t>
-      </w:r>
-      <w:r>
-        <w:t xml:space="preserve"> </w:t>
-      </w:r>
-      <w:r>
-        <w:t>g</w:t>
-      </w:r>
-    </w:p>
-    <w:p>
-      <w:pPr>
-        <w:pStyle w:val="ListParagraph"/>
+        <w:t>A, b, c, d, e, f, g</w:t>
+      </w:r>
+    </w:p>
+    <w:p>
+      <w:pPr>
+        <w:pStyle w:val="Listenabsatz"/>
         <w:numPr>
           <w:ilvl w:val="0"/>
           <w:numId w:val="17"/>
         </w:numPr>
       </w:pPr>
       <w:r>
-        <w:t>A,</w:t>
-      </w:r>
-      <w:r>
-        <w:t xml:space="preserve"> </w:t>
-      </w:r>
-      <w:r>
-        <w:t>b,</w:t>
-      </w:r>
-      <w:r>
-        <w:t xml:space="preserve"> </w:t>
-      </w:r>
-      <w:r>
-        <w:t>h,</w:t>
-      </w:r>
-      <w:r>
-        <w:t xml:space="preserve"> </w:t>
-      </w:r>
-      <w:r>
-        <w:t>d,</w:t>
-      </w:r>
-      <w:r>
-        <w:t xml:space="preserve"> </w:t>
-      </w:r>
-      <w:r>
-        <w:t>e,</w:t>
-      </w:r>
-      <w:r>
-        <w:t xml:space="preserve"> </w:t>
-      </w:r>
-      <w:r>
-        <w:t>l,</w:t>
-      </w:r>
-      <w:r>
-        <w:t xml:space="preserve"> </w:t>
-      </w:r>
-      <w:r>
-        <w:t>g</w:t>
-      </w:r>
-    </w:p>
-    <w:p>
-      <w:pPr>
-        <w:pStyle w:val="ListParagraph"/>
+        <w:t>A, b, h, d, e, l, g</w:t>
+      </w:r>
+    </w:p>
+    <w:p>
+      <w:pPr>
+        <w:pStyle w:val="Listenabsatz"/>
         <w:numPr>
           <w:ilvl w:val="0"/>
           <w:numId w:val="17"/>
         </w:numPr>
       </w:pPr>
       <w:r>
-        <w:t>A,</w:t>
-      </w:r>
-      <w:r>
-        <w:t xml:space="preserve"> </w:t>
-      </w:r>
-      <w:r>
-        <w:t>i,</w:t>
-      </w:r>
-      <w:r>
-        <w:t xml:space="preserve"> </w:t>
-      </w:r>
-      <w:r>
-        <w:t>m,</w:t>
-      </w:r>
-      <w:r>
-        <w:t xml:space="preserve"> </w:t>
-      </w:r>
-      <w:r>
-        <w:t>n,</w:t>
-      </w:r>
-      <w:r>
-        <w:t xml:space="preserve"> </w:t>
-      </w:r>
-      <w:r>
-        <w:t>o,</w:t>
-      </w:r>
-      <w:r>
-        <w:t xml:space="preserve"> </w:t>
-      </w:r>
-      <w:r>
-        <w:t>k,</w:t>
-      </w:r>
-      <w:r>
-        <w:t xml:space="preserve"> </w:t>
-      </w:r>
-      <w:r>
-        <w:t>e,</w:t>
-      </w:r>
-      <w:r>
-        <w:t xml:space="preserve"> </w:t>
-      </w:r>
-      <w:r>
-        <w:t>f,</w:t>
-      </w:r>
-      <w:r>
-        <w:t xml:space="preserve"> </w:t>
-      </w:r>
-      <w:r>
-        <w:t>g</w:t>
-      </w:r>
-    </w:p>
-    <w:p>
-      <w:pPr>
-        <w:pStyle w:val="ListParagraph"/>
+        <w:t>A, i, m, n, o, k, e, f, g</w:t>
+      </w:r>
+    </w:p>
+    <w:p>
+      <w:pPr>
+        <w:pStyle w:val="Listenabsatz"/>
         <w:numPr>
           <w:ilvl w:val="0"/>
           <w:numId w:val="17"/>
         </w:numPr>
       </w:pPr>
       <w:r>
-        <w:t>A,</w:t>
-      </w:r>
-      <w:r>
-        <w:t xml:space="preserve"> </w:t>
-      </w:r>
-      <w:r>
-        <w:t>i,</w:t>
-      </w:r>
-      <w:r>
-        <w:t xml:space="preserve"> </w:t>
-      </w:r>
-      <w:r>
-        <w:t>m,</w:t>
-      </w:r>
-      <w:r>
-        <w:t xml:space="preserve"> </w:t>
-      </w:r>
-      <w:r>
-        <w:t>p,</w:t>
-      </w:r>
-      <w:r>
-        <w:t xml:space="preserve"> </w:t>
-      </w:r>
-      <w:r>
-        <w:t>o,</w:t>
-      </w:r>
-      <w:r>
-        <w:t xml:space="preserve"> </w:t>
-      </w:r>
-      <w:r>
-        <w:t>k,</w:t>
-      </w:r>
-      <w:r>
-        <w:t xml:space="preserve"> </w:t>
-      </w:r>
-      <w:r>
-        <w:t>e,</w:t>
-      </w:r>
-      <w:r>
-        <w:t xml:space="preserve"> </w:t>
-      </w:r>
-      <w:r>
-        <w:t>f,</w:t>
-      </w:r>
-      <w:r>
-        <w:t xml:space="preserve"> </w:t>
-      </w:r>
-      <w:r>
-        <w:t>g</w:t>
-      </w:r>
-    </w:p>
-    <w:p>
-      <w:pPr>
-        <w:pStyle w:val="ListParagraph"/>
+        <w:t>A, i, m, p, o, k, e, f, g</w:t>
+      </w:r>
+    </w:p>
+    <w:p>
+      <w:pPr>
+        <w:pStyle w:val="Listenabsatz"/>
         <w:numPr>
           <w:ilvl w:val="0"/>
           <w:numId w:val="17"/>
         </w:numPr>
       </w:pPr>
       <w:r>
-        <w:t>A,</w:t>
-      </w:r>
-      <w:r>
-        <w:t xml:space="preserve"> </w:t>
-      </w:r>
-      <w:r>
-        <w:t>i,</w:t>
-      </w:r>
-      <w:r>
-        <w:t xml:space="preserve"> </w:t>
-      </w:r>
-      <w:r>
-        <w:t>j,</w:t>
-      </w:r>
-      <w:r>
-        <w:t xml:space="preserve"> </w:t>
-      </w:r>
-      <w:r>
-        <w:t>k,</w:t>
-      </w:r>
-      <w:r>
-        <w:t xml:space="preserve"> </w:t>
-      </w:r>
-      <w:r>
-        <w:t>e,</w:t>
-      </w:r>
-      <w:r>
-        <w:t xml:space="preserve"> </w:t>
-      </w:r>
-      <w:r>
-        <w:t>l,</w:t>
-      </w:r>
-      <w:r>
-        <w:t xml:space="preserve"> </w:t>
-      </w:r>
-      <w:r>
-        <w:t>g</w:t>
+        <w:t>A, i, j, k, e, l, g</w:t>
       </w:r>
       <w:r>
         <w:br/>
@@ -6562,7 +6414,7 @@
     <w:p/>
     <w:p>
       <w:pPr>
-        <w:pStyle w:val="Heading2"/>
+        <w:pStyle w:val="berschrift2"/>
         <w:numPr>
           <w:ilvl w:val="0"/>
           <w:numId w:val="4"/>
@@ -6574,151 +6426,43 @@
     </w:p>
     <w:p>
       <w:pPr>
-        <w:pStyle w:val="ListBullet"/>
+        <w:pStyle w:val="Aufzhlungszeichen"/>
         <w:numPr>
           <w:ilvl w:val="0"/>
           <w:numId w:val="19"/>
         </w:numPr>
       </w:pPr>
       <w:r>
-        <w:t>A,</w:t>
-      </w:r>
-      <w:r>
-        <w:t xml:space="preserve"> </w:t>
-      </w:r>
-      <w:r>
-        <w:t>b,</w:t>
-      </w:r>
-      <w:r>
-        <w:t xml:space="preserve"> </w:t>
-      </w:r>
-      <w:r>
-        <w:t>c,</w:t>
-      </w:r>
-      <w:r>
-        <w:t xml:space="preserve"> </w:t>
-      </w:r>
-      <w:r>
-        <w:t>d,</w:t>
-      </w:r>
-      <w:r>
-        <w:t xml:space="preserve"> </w:t>
-      </w:r>
-      <w:r>
-        <w:t>e,</w:t>
-      </w:r>
-      <w:r>
-        <w:t xml:space="preserve"> </w:t>
-      </w:r>
-      <w:r>
-        <w:t>f,</w:t>
-      </w:r>
-      <w:r>
-        <w:t xml:space="preserve"> </w:t>
-      </w:r>
-      <w:r>
-        <w:t>g</w:t>
-      </w:r>
-    </w:p>
-    <w:p>
-      <w:pPr>
-        <w:pStyle w:val="ListBullet"/>
+        <w:t>A, b, c, d, e, f, g</w:t>
+      </w:r>
+    </w:p>
+    <w:p>
+      <w:pPr>
+        <w:pStyle w:val="Aufzhlungszeichen"/>
         <w:numPr>
           <w:ilvl w:val="0"/>
           <w:numId w:val="19"/>
         </w:numPr>
       </w:pPr>
       <w:r>
-        <w:t>A,</w:t>
-      </w:r>
-      <w:r>
-        <w:t xml:space="preserve"> </w:t>
-      </w:r>
-      <w:r>
-        <w:t>b,</w:t>
-      </w:r>
-      <w:r>
-        <w:t xml:space="preserve"> </w:t>
-      </w:r>
-      <w:r>
-        <w:t>h,</w:t>
-      </w:r>
-      <w:r>
-        <w:t xml:space="preserve"> </w:t>
-      </w:r>
-      <w:r>
-        <w:t>d,</w:t>
-      </w:r>
-      <w:r>
-        <w:t xml:space="preserve"> </w:t>
-      </w:r>
-      <w:r>
-        <w:t>e,</w:t>
-      </w:r>
-      <w:r>
-        <w:t xml:space="preserve"> </w:t>
-      </w:r>
-      <w:r>
-        <w:t>f,</w:t>
-      </w:r>
-      <w:r>
-        <w:t xml:space="preserve"> </w:t>
-      </w:r>
-      <w:r>
-        <w:t>g</w:t>
-      </w:r>
-    </w:p>
-    <w:p>
-      <w:pPr>
-        <w:pStyle w:val="ListBullet"/>
+        <w:t>A, b, h, d, e, f, g</w:t>
+      </w:r>
+    </w:p>
+    <w:p>
+      <w:pPr>
+        <w:pStyle w:val="Aufzhlungszeichen"/>
         <w:numPr>
           <w:ilvl w:val="0"/>
           <w:numId w:val="19"/>
         </w:numPr>
       </w:pPr>
       <w:r>
-        <w:t>A</w:t>
-      </w:r>
-      <w:r>
-        <w:t xml:space="preserve"> </w:t>
-      </w:r>
-      <w:r>
-        <w:t>,b</w:t>
-      </w:r>
-      <w:r>
-        <w:t xml:space="preserve"> </w:t>
-      </w:r>
-      <w:r>
-        <w:t>,c</w:t>
-      </w:r>
-      <w:r>
-        <w:t xml:space="preserve"> </w:t>
-      </w:r>
-      <w:r>
-        <w:t>,d</w:t>
-      </w:r>
-      <w:r>
-        <w:t xml:space="preserve"> </w:t>
-      </w:r>
-      <w:r>
-        <w:t>,e</w:t>
-      </w:r>
-      <w:r>
-        <w:t xml:space="preserve"> </w:t>
-      </w:r>
-      <w:r>
-        <w:t>,l,</w:t>
-      </w:r>
-      <w:r>
-        <w:t xml:space="preserve"> </w:t>
-      </w:r>
-      <w:r>
-        <w:t>g</w:t>
-      </w:r>
-    </w:p>
-    <w:p>
-      <w:pPr>
-        <w:pStyle w:val="ListBullet"/>
+        <w:t>A ,b ,c ,d ,e ,l, g</w:t>
+      </w:r>
+    </w:p>
+    <w:p>
+      <w:pPr>
+        <w:pStyle w:val="Aufzhlungszeichen"/>
         <w:numPr>
           <w:ilvl w:val="0"/>
           <w:numId w:val="19"/>
@@ -6730,127 +6474,31 @@
     </w:p>
     <w:p>
       <w:pPr>
-        <w:pStyle w:val="ListBullet"/>
+        <w:pStyle w:val="Aufzhlungszeichen"/>
         <w:numPr>
           <w:ilvl w:val="0"/>
           <w:numId w:val="19"/>
         </w:numPr>
       </w:pPr>
       <w:r>
-        <w:t>A,</w:t>
-      </w:r>
-      <w:r>
-        <w:t xml:space="preserve"> </w:t>
-      </w:r>
-      <w:r>
-        <w:t>i,</w:t>
-      </w:r>
-      <w:r>
-        <w:t xml:space="preserve"> </w:t>
-      </w:r>
-      <w:r>
-        <w:t>m,</w:t>
-      </w:r>
-      <w:r>
-        <w:t xml:space="preserve"> </w:t>
-      </w:r>
-      <w:r>
-        <w:t>n,</w:t>
-      </w:r>
-      <w:r>
-        <w:t xml:space="preserve"> </w:t>
-      </w:r>
-      <w:r>
-        <w:t>o,</w:t>
-      </w:r>
-      <w:r>
-        <w:t xml:space="preserve"> </w:t>
-      </w:r>
-      <w:r>
-        <w:t>k,</w:t>
-      </w:r>
-      <w:r>
-        <w:t xml:space="preserve"> </w:t>
-      </w:r>
-      <w:r>
-        <w:t>e,</w:t>
-      </w:r>
-      <w:r>
-        <w:t xml:space="preserve"> </w:t>
-      </w:r>
-      <w:r>
-        <w:t>f,</w:t>
-      </w:r>
-      <w:r>
-        <w:t xml:space="preserve"> </w:t>
-      </w:r>
-      <w:r>
-        <w:t>g</w:t>
-      </w:r>
-    </w:p>
-    <w:p>
-      <w:pPr>
-        <w:pStyle w:val="ListBullet"/>
+        <w:t>A, i, m, n, o, k, e, f, g</w:t>
+      </w:r>
+    </w:p>
+    <w:p>
+      <w:pPr>
+        <w:pStyle w:val="Aufzhlungszeichen"/>
         <w:numPr>
           <w:ilvl w:val="0"/>
           <w:numId w:val="19"/>
         </w:numPr>
       </w:pPr>
       <w:r>
-        <w:t>A,</w:t>
-      </w:r>
-      <w:r>
-        <w:t xml:space="preserve"> </w:t>
-      </w:r>
-      <w:r>
-        <w:t>i,</w:t>
-      </w:r>
-      <w:r>
-        <w:t xml:space="preserve"> </w:t>
-      </w:r>
-      <w:r>
-        <w:t>m,</w:t>
-      </w:r>
-      <w:r>
-        <w:t xml:space="preserve"> </w:t>
-      </w:r>
-      <w:r>
-        <w:t>p,</w:t>
-      </w:r>
-      <w:r>
-        <w:t xml:space="preserve"> </w:t>
-      </w:r>
-      <w:r>
-        <w:t>o,</w:t>
-      </w:r>
-      <w:r>
-        <w:t xml:space="preserve"> </w:t>
-      </w:r>
-      <w:r>
-        <w:t>k,</w:t>
-      </w:r>
-      <w:r>
-        <w:t xml:space="preserve"> </w:t>
-      </w:r>
-      <w:r>
-        <w:t>e,</w:t>
-      </w:r>
-      <w:r>
-        <w:t xml:space="preserve"> </w:t>
-      </w:r>
-      <w:r>
-        <w:t>f,</w:t>
-      </w:r>
-      <w:r>
-        <w:t xml:space="preserve"> </w:t>
-      </w:r>
-      <w:r>
-        <w:t>g</w:t>
-      </w:r>
-    </w:p>
-    <w:p>
-      <w:pPr>
-        <w:pStyle w:val="ListBullet"/>
+        <w:t>A, i, m, p, o, k, e, f, g</w:t>
+      </w:r>
+    </w:p>
+    <w:p>
+      <w:pPr>
+        <w:pStyle w:val="Aufzhlungszeichen"/>
         <w:numPr>
           <w:ilvl w:val="0"/>
           <w:numId w:val="19"/>
@@ -6883,72 +6531,12 @@
         <w:rPr>
           <w:lang w:val="en-US"/>
         </w:rPr>
-        <w:t>,</w:t>
-      </w:r>
-      <w:r>
-        <w:rPr>
-          <w:lang w:val="en-US"/>
-        </w:rPr>
-        <w:t xml:space="preserve"> </w:t>
-      </w:r>
-      <w:r>
-        <w:rPr>
-          <w:lang w:val="en-US"/>
-        </w:rPr>
-        <w:t>j,</w:t>
-      </w:r>
-      <w:r>
-        <w:rPr>
-          <w:lang w:val="en-US"/>
-        </w:rPr>
-        <w:t xml:space="preserve"> </w:t>
-      </w:r>
-      <w:r>
-        <w:rPr>
-          <w:lang w:val="en-US"/>
-        </w:rPr>
-        <w:t xml:space="preserve"> k</w:t>
-      </w:r>
-      <w:r>
-        <w:rPr>
-          <w:lang w:val="en-US"/>
-        </w:rPr>
-        <w:t xml:space="preserve"> </w:t>
-      </w:r>
-      <w:r>
-        <w:rPr>
-          <w:lang w:val="en-US"/>
-        </w:rPr>
-        <w:t>,e</w:t>
-      </w:r>
-      <w:r>
-        <w:rPr>
-          <w:lang w:val="en-US"/>
-        </w:rPr>
-        <w:t xml:space="preserve"> </w:t>
-      </w:r>
-      <w:r>
-        <w:rPr>
-          <w:lang w:val="en-US"/>
-        </w:rPr>
-        <w:t>,f,</w:t>
-      </w:r>
-      <w:r>
-        <w:rPr>
-          <w:lang w:val="en-US"/>
-        </w:rPr>
-        <w:t xml:space="preserve"> </w:t>
-      </w:r>
-      <w:r>
-        <w:rPr>
-          <w:lang w:val="en-US"/>
-        </w:rPr>
-        <w:t>g</w:t>
-      </w:r>
-    </w:p>
-    <w:p>
-      <w:pPr>
-        <w:pStyle w:val="ListBullet"/>
+        <w:t>, j,  k ,e ,f, g</w:t>
+      </w:r>
+    </w:p>
+    <w:p>
+      <w:pPr>
+        <w:pStyle w:val="Aufzhlungszeichen"/>
         <w:numPr>
           <w:ilvl w:val="0"/>
           <w:numId w:val="19"/>
@@ -6981,6 +6569,12 @@
         <w:rPr>
           <w:lang w:val="en-US"/>
         </w:rPr>
+        <w:t>, m, n, o, k, e, l</w:t>
+      </w:r>
+      <w:r>
+        <w:rPr>
+          <w:lang w:val="en-US"/>
+        </w:rPr>
         <w:t>,</w:t>
       </w:r>
       <w:r>
@@ -6993,196 +6587,32 @@
         <w:rPr>
           <w:lang w:val="en-US"/>
         </w:rPr>
-        <w:t>m,</w:t>
-      </w:r>
-      <w:r>
-        <w:rPr>
-          <w:lang w:val="en-US"/>
-        </w:rPr>
-        <w:t xml:space="preserve"> </w:t>
-      </w:r>
-      <w:r>
-        <w:rPr>
-          <w:lang w:val="en-US"/>
-        </w:rPr>
-        <w:t>n,</w:t>
-      </w:r>
-      <w:r>
-        <w:rPr>
-          <w:lang w:val="en-US"/>
-        </w:rPr>
-        <w:t xml:space="preserve"> </w:t>
-      </w:r>
-      <w:r>
-        <w:rPr>
-          <w:lang w:val="en-US"/>
-        </w:rPr>
-        <w:t>o,</w:t>
-      </w:r>
-      <w:r>
-        <w:rPr>
-          <w:lang w:val="en-US"/>
-        </w:rPr>
-        <w:t xml:space="preserve"> </w:t>
-      </w:r>
-      <w:r>
-        <w:rPr>
-          <w:lang w:val="en-US"/>
-        </w:rPr>
-        <w:t>k,</w:t>
-      </w:r>
-      <w:r>
-        <w:rPr>
-          <w:lang w:val="en-US"/>
-        </w:rPr>
-        <w:t xml:space="preserve"> </w:t>
-      </w:r>
-      <w:r>
-        <w:rPr>
-          <w:lang w:val="en-US"/>
-        </w:rPr>
-        <w:t>e,</w:t>
-      </w:r>
-      <w:r>
-        <w:rPr>
-          <w:lang w:val="en-US"/>
-        </w:rPr>
-        <w:t xml:space="preserve"> </w:t>
-      </w:r>
-      <w:r>
-        <w:rPr>
-          <w:lang w:val="en-US"/>
-        </w:rPr>
-        <w:t>l</w:t>
-      </w:r>
-      <w:r>
-        <w:rPr>
-          <w:lang w:val="en-US"/>
-        </w:rPr>
-        <w:t>,</w:t>
-      </w:r>
-      <w:r>
-        <w:rPr>
-          <w:lang w:val="en-US"/>
-        </w:rPr>
-        <w:t xml:space="preserve"> </w:t>
-      </w:r>
-      <w:r>
-        <w:rPr>
-          <w:lang w:val="en-US"/>
-        </w:rPr>
         <w:t>g</w:t>
       </w:r>
     </w:p>
     <w:p>
       <w:pPr>
-        <w:pStyle w:val="ListBullet"/>
+        <w:pStyle w:val="Aufzhlungszeichen"/>
         <w:numPr>
           <w:ilvl w:val="0"/>
           <w:numId w:val="19"/>
         </w:numPr>
       </w:pPr>
       <w:r>
-        <w:t>A,</w:t>
-      </w:r>
-      <w:r>
-        <w:t xml:space="preserve"> </w:t>
-      </w:r>
-      <w:r>
-        <w:t>i,</w:t>
-      </w:r>
-      <w:r>
-        <w:t xml:space="preserve"> </w:t>
-      </w:r>
-      <w:r>
-        <w:t>m,</w:t>
-      </w:r>
-      <w:r>
-        <w:t xml:space="preserve"> </w:t>
-      </w:r>
-      <w:r>
-        <w:t>p,</w:t>
-      </w:r>
-      <w:r>
-        <w:t xml:space="preserve"> </w:t>
-      </w:r>
-      <w:r>
-        <w:t>o,</w:t>
-      </w:r>
-      <w:r>
-        <w:t xml:space="preserve"> </w:t>
-      </w:r>
-      <w:r>
-        <w:t>k,</w:t>
-      </w:r>
-      <w:r>
-        <w:t xml:space="preserve"> </w:t>
-      </w:r>
-      <w:r>
-        <w:t>e,</w:t>
-      </w:r>
-      <w:r>
-        <w:t xml:space="preserve"> </w:t>
-      </w:r>
-      <w:r>
-        <w:t>l,</w:t>
-      </w:r>
-      <w:r>
-        <w:t xml:space="preserve"> </w:t>
-      </w:r>
-      <w:r>
-        <w:t>g</w:t>
-      </w:r>
-    </w:p>
-    <w:p>
-      <w:pPr>
-        <w:pStyle w:val="ListBullet"/>
+        <w:t>A, i, m, p, o, k, e, l, g</w:t>
+      </w:r>
+    </w:p>
+    <w:p>
+      <w:pPr>
+        <w:pStyle w:val="Aufzhlungszeichen"/>
         <w:numPr>
           <w:ilvl w:val="0"/>
           <w:numId w:val="19"/>
         </w:numPr>
       </w:pPr>
       <w:r>
-        <w:t>A,</w:t>
-      </w:r>
-      <w:r>
-        <w:t xml:space="preserve"> </w:t>
-      </w:r>
-      <w:r>
-        <w:t>i,</w:t>
-      </w:r>
-      <w:r>
-        <w:t xml:space="preserve"> </w:t>
-      </w:r>
-      <w:r>
-        <w:t>j,</w:t>
-      </w:r>
-      <w:r>
-        <w:t xml:space="preserve"> </w:t>
-      </w:r>
-      <w:r>
-        <w:t xml:space="preserve"> k</w:t>
-      </w:r>
-      <w:r>
-        <w:t xml:space="preserve"> </w:t>
-      </w:r>
-      <w:r>
-        <w:t>,e</w:t>
-      </w:r>
-      <w:r>
-        <w:t xml:space="preserve"> </w:t>
-      </w:r>
-      <w:r>
-        <w:t>,l</w:t>
-      </w:r>
-      <w:r>
-        <w:t xml:space="preserve"> </w:t>
-      </w:r>
-      <w:r>
-        <w:t>,g</w:t>
-      </w:r>
-      <w:bookmarkStart w:id="0" w:name="_GoBack"/>
-      <w:bookmarkEnd w:id="0"/>
+        <w:t>A, i, j,  k ,e ,l ,g</w:t>
+      </w:r>
     </w:p>
     <w:p>
       <w:r>
@@ -7261,7 +6691,7 @@
     <w:lvl w:ilvl="0">
       <w:start w:val="1"/>
       <w:numFmt w:val="bullet"/>
-      <w:pStyle w:val="ListBullet"/>
+      <w:pStyle w:val="Aufzhlungszeichen"/>
       <w:lvlText w:val=""/>
       <w:lvlJc w:val="left"/>
       <w:pPr>
@@ -9328,15 +8758,15 @@
     <w:lsdException w:name="Bibliography" w:uiPriority="37"/>
     <w:lsdException w:name="TOC Heading" w:uiPriority="39" w:qFormat="1"/>
   </w:latentStyles>
-  <w:style w:type="paragraph" w:default="1" w:styleId="Normal">
+  <w:style w:type="paragraph" w:default="1" w:styleId="Standard">
     <w:name w:val="Normal"/>
     <w:qFormat/>
   </w:style>
-  <w:style w:type="paragraph" w:styleId="Heading1">
+  <w:style w:type="paragraph" w:styleId="berschrift1">
     <w:name w:val="heading 1"/>
-    <w:basedOn w:val="Normal"/>
-    <w:next w:val="Normal"/>
-    <w:link w:val="Heading1Char"/>
+    <w:basedOn w:val="Standard"/>
+    <w:next w:val="Standard"/>
+    <w:link w:val="berschrift1Zchn"/>
     <w:uiPriority w:val="9"/>
     <w:qFormat/>
     <w:rsid w:val="00E6391B"/>
@@ -9353,11 +8783,11 @@
       <w:szCs w:val="32"/>
     </w:rPr>
   </w:style>
-  <w:style w:type="paragraph" w:styleId="Heading2">
+  <w:style w:type="paragraph" w:styleId="berschrift2">
     <w:name w:val="heading 2"/>
-    <w:basedOn w:val="Normal"/>
-    <w:next w:val="Normal"/>
-    <w:link w:val="Heading2Char"/>
+    <w:basedOn w:val="Standard"/>
+    <w:next w:val="Standard"/>
+    <w:link w:val="berschrift2Zchn"/>
     <w:uiPriority w:val="9"/>
     <w:unhideWhenUsed/>
     <w:qFormat/>
@@ -9375,13 +8805,13 @@
       <w:szCs w:val="26"/>
     </w:rPr>
   </w:style>
-  <w:style w:type="character" w:default="1" w:styleId="DefaultParagraphFont">
+  <w:style w:type="character" w:default="1" w:styleId="Absatz-Standardschriftart">
     <w:name w:val="Default Paragraph Font"/>
     <w:uiPriority w:val="1"/>
     <w:semiHidden/>
     <w:unhideWhenUsed/>
   </w:style>
-  <w:style w:type="table" w:default="1" w:styleId="TableNormal">
+  <w:style w:type="table" w:default="1" w:styleId="NormaleTabelle">
     <w:name w:val="Normal Table"/>
     <w:uiPriority w:val="99"/>
     <w:semiHidden/>
@@ -9396,15 +8826,15 @@
       </w:tblCellMar>
     </w:tblPr>
   </w:style>
-  <w:style w:type="numbering" w:default="1" w:styleId="NoList">
+  <w:style w:type="numbering" w:default="1" w:styleId="KeineListe">
     <w:name w:val="No List"/>
     <w:uiPriority w:val="99"/>
     <w:semiHidden/>
     <w:unhideWhenUsed/>
   </w:style>
-  <w:style w:type="paragraph" w:styleId="ListParagraph">
+  <w:style w:type="paragraph" w:styleId="Listenabsatz">
     <w:name w:val="List Paragraph"/>
-    <w:basedOn w:val="Normal"/>
+    <w:basedOn w:val="Standard"/>
     <w:uiPriority w:val="34"/>
     <w:qFormat/>
     <w:rsid w:val="00E6391B"/>
@@ -9413,10 +8843,10 @@
       <w:contextualSpacing/>
     </w:pPr>
   </w:style>
-  <w:style w:type="character" w:customStyle="1" w:styleId="Heading1Char">
-    <w:name w:val="Heading 1 Char"/>
-    <w:basedOn w:val="DefaultParagraphFont"/>
-    <w:link w:val="Heading1"/>
+  <w:style w:type="character" w:customStyle="1" w:styleId="berschrift1Zchn">
+    <w:name w:val="Überschrift 1 Zchn"/>
+    <w:basedOn w:val="Absatz-Standardschriftart"/>
+    <w:link w:val="berschrift1"/>
     <w:uiPriority w:val="9"/>
     <w:rsid w:val="00E6391B"/>
     <w:rPr>
@@ -9426,10 +8856,10 @@
       <w:szCs w:val="32"/>
     </w:rPr>
   </w:style>
-  <w:style w:type="character" w:customStyle="1" w:styleId="Heading2Char">
-    <w:name w:val="Heading 2 Char"/>
-    <w:basedOn w:val="DefaultParagraphFont"/>
-    <w:link w:val="Heading2"/>
+  <w:style w:type="character" w:customStyle="1" w:styleId="berschrift2Zchn">
+    <w:name w:val="Überschrift 2 Zchn"/>
+    <w:basedOn w:val="Absatz-Standardschriftart"/>
+    <w:link w:val="berschrift2"/>
     <w:uiPriority w:val="9"/>
     <w:rsid w:val="00506349"/>
     <w:rPr>
@@ -9439,10 +8869,10 @@
       <w:szCs w:val="26"/>
     </w:rPr>
   </w:style>
-  <w:style w:type="paragraph" w:styleId="Header">
+  <w:style w:type="paragraph" w:styleId="Kopfzeile">
     <w:name w:val="header"/>
-    <w:basedOn w:val="Normal"/>
-    <w:link w:val="HeaderChar"/>
+    <w:basedOn w:val="Standard"/>
+    <w:link w:val="KopfzeileZchn"/>
     <w:uiPriority w:val="99"/>
     <w:unhideWhenUsed/>
     <w:rsid w:val="005D5D5A"/>
@@ -9454,17 +8884,17 @@
       <w:spacing w:after="0" w:line="240" w:lineRule="auto"/>
     </w:pPr>
   </w:style>
-  <w:style w:type="character" w:customStyle="1" w:styleId="HeaderChar">
-    <w:name w:val="Header Char"/>
-    <w:basedOn w:val="DefaultParagraphFont"/>
-    <w:link w:val="Header"/>
+  <w:style w:type="character" w:customStyle="1" w:styleId="KopfzeileZchn">
+    <w:name w:val="Kopfzeile Zchn"/>
+    <w:basedOn w:val="Absatz-Standardschriftart"/>
+    <w:link w:val="Kopfzeile"/>
     <w:uiPriority w:val="99"/>
     <w:rsid w:val="005D5D5A"/>
   </w:style>
-  <w:style w:type="paragraph" w:styleId="Footer">
+  <w:style w:type="paragraph" w:styleId="Fuzeile">
     <w:name w:val="footer"/>
-    <w:basedOn w:val="Normal"/>
-    <w:link w:val="FooterChar"/>
+    <w:basedOn w:val="Standard"/>
+    <w:link w:val="FuzeileZchn"/>
     <w:uiPriority w:val="99"/>
     <w:unhideWhenUsed/>
     <w:rsid w:val="005D5D5A"/>
@@ -9476,16 +8906,16 @@
       <w:spacing w:after="0" w:line="240" w:lineRule="auto"/>
     </w:pPr>
   </w:style>
-  <w:style w:type="character" w:customStyle="1" w:styleId="FooterChar">
-    <w:name w:val="Footer Char"/>
-    <w:basedOn w:val="DefaultParagraphFont"/>
-    <w:link w:val="Footer"/>
+  <w:style w:type="character" w:customStyle="1" w:styleId="FuzeileZchn">
+    <w:name w:val="Fußzeile Zchn"/>
+    <w:basedOn w:val="Absatz-Standardschriftart"/>
+    <w:link w:val="Fuzeile"/>
     <w:uiPriority w:val="99"/>
     <w:rsid w:val="005D5D5A"/>
   </w:style>
-  <w:style w:type="table" w:styleId="TableGrid">
+  <w:style w:type="table" w:styleId="Tabellenraster">
     <w:name w:val="Table Grid"/>
-    <w:basedOn w:val="TableNormal"/>
+    <w:basedOn w:val="NormaleTabelle"/>
     <w:uiPriority w:val="39"/>
     <w:rsid w:val="00214C80"/>
     <w:pPr>
@@ -9502,9 +8932,9 @@
       </w:tblBorders>
     </w:tblPr>
   </w:style>
-  <w:style w:type="table" w:styleId="LightList-Accent1">
+  <w:style w:type="table" w:styleId="HelleListe-Akzent1">
     <w:name w:val="Light List Accent 1"/>
-    <w:basedOn w:val="TableNormal"/>
+    <w:basedOn w:val="NormaleTabelle"/>
     <w:uiPriority w:val="61"/>
     <w:rsid w:val="00214C80"/>
     <w:pPr>
@@ -9587,9 +9017,9 @@
       </w:tcPr>
     </w:tblStylePr>
   </w:style>
-  <w:style w:type="table" w:styleId="LightGrid-Accent5">
+  <w:style w:type="table" w:styleId="HellesRaster-Akzent5">
     <w:name w:val="Light Grid Accent 5"/>
-    <w:basedOn w:val="TableNormal"/>
+    <w:basedOn w:val="NormaleTabelle"/>
     <w:uiPriority w:val="62"/>
     <w:rsid w:val="00214C80"/>
     <w:pPr>
@@ -9710,10 +9140,10 @@
       </w:tcPr>
     </w:tblStylePr>
   </w:style>
-  <w:style w:type="paragraph" w:styleId="BalloonText">
+  <w:style w:type="paragraph" w:styleId="Sprechblasentext">
     <w:name w:val="Balloon Text"/>
-    <w:basedOn w:val="Normal"/>
-    <w:link w:val="BalloonTextChar"/>
+    <w:basedOn w:val="Standard"/>
+    <w:link w:val="SprechblasentextZchn"/>
     <w:uiPriority w:val="99"/>
     <w:semiHidden/>
     <w:unhideWhenUsed/>
@@ -9727,10 +9157,10 @@
       <w:szCs w:val="16"/>
     </w:rPr>
   </w:style>
-  <w:style w:type="character" w:customStyle="1" w:styleId="BalloonTextChar">
-    <w:name w:val="Balloon Text Char"/>
-    <w:basedOn w:val="DefaultParagraphFont"/>
-    <w:link w:val="BalloonText"/>
+  <w:style w:type="character" w:customStyle="1" w:styleId="SprechblasentextZchn">
+    <w:name w:val="Sprechblasentext Zchn"/>
+    <w:basedOn w:val="Absatz-Standardschriftart"/>
+    <w:link w:val="Sprechblasentext"/>
     <w:uiPriority w:val="99"/>
     <w:semiHidden/>
     <w:rsid w:val="00214C80"/>
@@ -9740,9 +9170,9 @@
       <w:szCs w:val="16"/>
     </w:rPr>
   </w:style>
-  <w:style w:type="paragraph" w:styleId="ListBullet">
+  <w:style w:type="paragraph" w:styleId="Aufzhlungszeichen">
     <w:name w:val="List Bullet"/>
-    <w:basedOn w:val="Normal"/>
+    <w:basedOn w:val="Standard"/>
     <w:uiPriority w:val="99"/>
     <w:unhideWhenUsed/>
     <w:rsid w:val="00122F11"/>
@@ -9753,11 +9183,11 @@
       <w:contextualSpacing/>
     </w:pPr>
   </w:style>
-  <w:style w:type="paragraph" w:styleId="Title">
+  <w:style w:type="paragraph" w:styleId="Titel">
     <w:name w:val="Title"/>
-    <w:basedOn w:val="Normal"/>
-    <w:next w:val="Normal"/>
-    <w:link w:val="TitleChar"/>
+    <w:basedOn w:val="Standard"/>
+    <w:next w:val="Standard"/>
+    <w:link w:val="TitelZchn"/>
     <w:uiPriority w:val="10"/>
     <w:qFormat/>
     <w:rsid w:val="00206BFE"/>
@@ -9773,10 +9203,10 @@
       <w:szCs w:val="56"/>
     </w:rPr>
   </w:style>
-  <w:style w:type="character" w:customStyle="1" w:styleId="TitleChar">
-    <w:name w:val="Title Char"/>
-    <w:basedOn w:val="DefaultParagraphFont"/>
-    <w:link w:val="Title"/>
+  <w:style w:type="character" w:customStyle="1" w:styleId="TitelZchn">
+    <w:name w:val="Titel Zchn"/>
+    <w:basedOn w:val="Absatz-Standardschriftart"/>
+    <w:link w:val="Titel"/>
     <w:uiPriority w:val="10"/>
     <w:rsid w:val="00206BFE"/>
     <w:rPr>
@@ -9946,15 +9376,15 @@
     <w:lsdException w:name="Bibliography" w:uiPriority="37"/>
     <w:lsdException w:name="TOC Heading" w:uiPriority="39" w:qFormat="1"/>
   </w:latentStyles>
-  <w:style w:type="paragraph" w:default="1" w:styleId="Normal">
+  <w:style w:type="paragraph" w:default="1" w:styleId="Standard">
     <w:name w:val="Normal"/>
     <w:qFormat/>
   </w:style>
-  <w:style w:type="paragraph" w:styleId="Heading1">
+  <w:style w:type="paragraph" w:styleId="berschrift1">
     <w:name w:val="heading 1"/>
-    <w:basedOn w:val="Normal"/>
-    <w:next w:val="Normal"/>
-    <w:link w:val="Heading1Char"/>
+    <w:basedOn w:val="Standard"/>
+    <w:next w:val="Standard"/>
+    <w:link w:val="berschrift1Zchn"/>
     <w:uiPriority w:val="9"/>
     <w:qFormat/>
     <w:rsid w:val="00E6391B"/>
@@ -9971,11 +9401,11 @@
       <w:szCs w:val="32"/>
     </w:rPr>
   </w:style>
-  <w:style w:type="paragraph" w:styleId="Heading2">
+  <w:style w:type="paragraph" w:styleId="berschrift2">
     <w:name w:val="heading 2"/>
-    <w:basedOn w:val="Normal"/>
-    <w:next w:val="Normal"/>
-    <w:link w:val="Heading2Char"/>
+    <w:basedOn w:val="Standard"/>
+    <w:next w:val="Standard"/>
+    <w:link w:val="berschrift2Zchn"/>
     <w:uiPriority w:val="9"/>
     <w:unhideWhenUsed/>
     <w:qFormat/>
@@ -9993,13 +9423,13 @@
       <w:szCs w:val="26"/>
     </w:rPr>
   </w:style>
-  <w:style w:type="character" w:default="1" w:styleId="DefaultParagraphFont">
+  <w:style w:type="character" w:default="1" w:styleId="Absatz-Standardschriftart">
     <w:name w:val="Default Paragraph Font"/>
     <w:uiPriority w:val="1"/>
     <w:semiHidden/>
     <w:unhideWhenUsed/>
   </w:style>
-  <w:style w:type="table" w:default="1" w:styleId="TableNormal">
+  <w:style w:type="table" w:default="1" w:styleId="NormaleTabelle">
     <w:name w:val="Normal Table"/>
     <w:uiPriority w:val="99"/>
     <w:semiHidden/>
@@ -10014,15 +9444,15 @@
       </w:tblCellMar>
     </w:tblPr>
   </w:style>
-  <w:style w:type="numbering" w:default="1" w:styleId="NoList">
+  <w:style w:type="numbering" w:default="1" w:styleId="KeineListe">
     <w:name w:val="No List"/>
     <w:uiPriority w:val="99"/>
     <w:semiHidden/>
     <w:unhideWhenUsed/>
   </w:style>
-  <w:style w:type="paragraph" w:styleId="ListParagraph">
+  <w:style w:type="paragraph" w:styleId="Listenabsatz">
     <w:name w:val="List Paragraph"/>
-    <w:basedOn w:val="Normal"/>
+    <w:basedOn w:val="Standard"/>
     <w:uiPriority w:val="34"/>
     <w:qFormat/>
     <w:rsid w:val="00E6391B"/>
@@ -10031,10 +9461,10 @@
       <w:contextualSpacing/>
     </w:pPr>
   </w:style>
-  <w:style w:type="character" w:customStyle="1" w:styleId="Heading1Char">
-    <w:name w:val="Heading 1 Char"/>
-    <w:basedOn w:val="DefaultParagraphFont"/>
-    <w:link w:val="Heading1"/>
+  <w:style w:type="character" w:customStyle="1" w:styleId="berschrift1Zchn">
+    <w:name w:val="Überschrift 1 Zchn"/>
+    <w:basedOn w:val="Absatz-Standardschriftart"/>
+    <w:link w:val="berschrift1"/>
     <w:uiPriority w:val="9"/>
     <w:rsid w:val="00E6391B"/>
     <w:rPr>
@@ -10044,10 +9474,10 @@
       <w:szCs w:val="32"/>
     </w:rPr>
   </w:style>
-  <w:style w:type="character" w:customStyle="1" w:styleId="Heading2Char">
-    <w:name w:val="Heading 2 Char"/>
-    <w:basedOn w:val="DefaultParagraphFont"/>
-    <w:link w:val="Heading2"/>
+  <w:style w:type="character" w:customStyle="1" w:styleId="berschrift2Zchn">
+    <w:name w:val="Überschrift 2 Zchn"/>
+    <w:basedOn w:val="Absatz-Standardschriftart"/>
+    <w:link w:val="berschrift2"/>
     <w:uiPriority w:val="9"/>
     <w:rsid w:val="00506349"/>
     <w:rPr>
@@ -10057,10 +9487,10 @@
       <w:szCs w:val="26"/>
     </w:rPr>
   </w:style>
-  <w:style w:type="paragraph" w:styleId="Header">
+  <w:style w:type="paragraph" w:styleId="Kopfzeile">
     <w:name w:val="header"/>
-    <w:basedOn w:val="Normal"/>
-    <w:link w:val="HeaderChar"/>
+    <w:basedOn w:val="Standard"/>
+    <w:link w:val="KopfzeileZchn"/>
     <w:uiPriority w:val="99"/>
     <w:unhideWhenUsed/>
     <w:rsid w:val="005D5D5A"/>
@@ -10072,17 +9502,17 @@
       <w:spacing w:after="0" w:line="240" w:lineRule="auto"/>
     </w:pPr>
   </w:style>
-  <w:style w:type="character" w:customStyle="1" w:styleId="HeaderChar">
-    <w:name w:val="Header Char"/>
-    <w:basedOn w:val="DefaultParagraphFont"/>
-    <w:link w:val="Header"/>
+  <w:style w:type="character" w:customStyle="1" w:styleId="KopfzeileZchn">
+    <w:name w:val="Kopfzeile Zchn"/>
+    <w:basedOn w:val="Absatz-Standardschriftart"/>
+    <w:link w:val="Kopfzeile"/>
     <w:uiPriority w:val="99"/>
     <w:rsid w:val="005D5D5A"/>
   </w:style>
-  <w:style w:type="paragraph" w:styleId="Footer">
+  <w:style w:type="paragraph" w:styleId="Fuzeile">
     <w:name w:val="footer"/>
-    <w:basedOn w:val="Normal"/>
-    <w:link w:val="FooterChar"/>
+    <w:basedOn w:val="Standard"/>
+    <w:link w:val="FuzeileZchn"/>
     <w:uiPriority w:val="99"/>
     <w:unhideWhenUsed/>
     <w:rsid w:val="005D5D5A"/>
@@ -10094,16 +9524,16 @@
       <w:spacing w:after="0" w:line="240" w:lineRule="auto"/>
     </w:pPr>
   </w:style>
-  <w:style w:type="character" w:customStyle="1" w:styleId="FooterChar">
-    <w:name w:val="Footer Char"/>
-    <w:basedOn w:val="DefaultParagraphFont"/>
-    <w:link w:val="Footer"/>
+  <w:style w:type="character" w:customStyle="1" w:styleId="FuzeileZchn">
+    <w:name w:val="Fußzeile Zchn"/>
+    <w:basedOn w:val="Absatz-Standardschriftart"/>
+    <w:link w:val="Fuzeile"/>
     <w:uiPriority w:val="99"/>
     <w:rsid w:val="005D5D5A"/>
   </w:style>
-  <w:style w:type="table" w:styleId="TableGrid">
+  <w:style w:type="table" w:styleId="Tabellenraster">
     <w:name w:val="Table Grid"/>
-    <w:basedOn w:val="TableNormal"/>
+    <w:basedOn w:val="NormaleTabelle"/>
     <w:uiPriority w:val="39"/>
     <w:rsid w:val="00214C80"/>
     <w:pPr>
@@ -10120,9 +9550,9 @@
       </w:tblBorders>
     </w:tblPr>
   </w:style>
-  <w:style w:type="table" w:styleId="LightList-Accent1">
+  <w:style w:type="table" w:styleId="HelleListe-Akzent1">
     <w:name w:val="Light List Accent 1"/>
-    <w:basedOn w:val="TableNormal"/>
+    <w:basedOn w:val="NormaleTabelle"/>
     <w:uiPriority w:val="61"/>
     <w:rsid w:val="00214C80"/>
     <w:pPr>
@@ -10205,9 +9635,9 @@
       </w:tcPr>
     </w:tblStylePr>
   </w:style>
-  <w:style w:type="table" w:styleId="LightGrid-Accent5">
+  <w:style w:type="table" w:styleId="HellesRaster-Akzent5">
     <w:name w:val="Light Grid Accent 5"/>
-    <w:basedOn w:val="TableNormal"/>
+    <w:basedOn w:val="NormaleTabelle"/>
     <w:uiPriority w:val="62"/>
     <w:rsid w:val="00214C80"/>
     <w:pPr>
@@ -10328,10 +9758,10 @@
       </w:tcPr>
     </w:tblStylePr>
   </w:style>
-  <w:style w:type="paragraph" w:styleId="BalloonText">
+  <w:style w:type="paragraph" w:styleId="Sprechblasentext">
     <w:name w:val="Balloon Text"/>
-    <w:basedOn w:val="Normal"/>
-    <w:link w:val="BalloonTextChar"/>
+    <w:basedOn w:val="Standard"/>
+    <w:link w:val="SprechblasentextZchn"/>
     <w:uiPriority w:val="99"/>
     <w:semiHidden/>
     <w:unhideWhenUsed/>
@@ -10345,10 +9775,10 @@
       <w:szCs w:val="16"/>
     </w:rPr>
   </w:style>
-  <w:style w:type="character" w:customStyle="1" w:styleId="BalloonTextChar">
-    <w:name w:val="Balloon Text Char"/>
-    <w:basedOn w:val="DefaultParagraphFont"/>
-    <w:link w:val="BalloonText"/>
+  <w:style w:type="character" w:customStyle="1" w:styleId="SprechblasentextZchn">
+    <w:name w:val="Sprechblasentext Zchn"/>
+    <w:basedOn w:val="Absatz-Standardschriftart"/>
+    <w:link w:val="Sprechblasentext"/>
     <w:uiPriority w:val="99"/>
     <w:semiHidden/>
     <w:rsid w:val="00214C80"/>
@@ -10358,9 +9788,9 @@
       <w:szCs w:val="16"/>
     </w:rPr>
   </w:style>
-  <w:style w:type="paragraph" w:styleId="ListBullet">
+  <w:style w:type="paragraph" w:styleId="Aufzhlungszeichen">
     <w:name w:val="List Bullet"/>
-    <w:basedOn w:val="Normal"/>
+    <w:basedOn w:val="Standard"/>
     <w:uiPriority w:val="99"/>
     <w:unhideWhenUsed/>
     <w:rsid w:val="00122F11"/>
@@ -10371,11 +9801,11 @@
       <w:contextualSpacing/>
     </w:pPr>
   </w:style>
-  <w:style w:type="paragraph" w:styleId="Title">
+  <w:style w:type="paragraph" w:styleId="Titel">
     <w:name w:val="Title"/>
-    <w:basedOn w:val="Normal"/>
-    <w:next w:val="Normal"/>
-    <w:link w:val="TitleChar"/>
+    <w:basedOn w:val="Standard"/>
+    <w:next w:val="Standard"/>
+    <w:link w:val="TitelZchn"/>
     <w:uiPriority w:val="10"/>
     <w:qFormat/>
     <w:rsid w:val="00206BFE"/>
@@ -10391,10 +9821,10 @@
       <w:szCs w:val="56"/>
     </w:rPr>
   </w:style>
-  <w:style w:type="character" w:customStyle="1" w:styleId="TitleChar">
-    <w:name w:val="Title Char"/>
-    <w:basedOn w:val="DefaultParagraphFont"/>
-    <w:link w:val="Title"/>
+  <w:style w:type="character" w:customStyle="1" w:styleId="TitelZchn">
+    <w:name w:val="Titel Zchn"/>
+    <w:basedOn w:val="Absatz-Standardschriftart"/>
+    <w:link w:val="Titel"/>
     <w:uiPriority w:val="10"/>
     <w:rsid w:val="00206BFE"/>
     <w:rPr>
@@ -10663,7 +10093,7 @@
   <a:extraClrSchemeLst/>
   <a:extLst>
     <a:ext uri="{05A4C25C-085E-4340-85A3-A5531E510DB2}">
-      <thm15:themeFamily xmlns="" xmlns:thm15="http://schemas.microsoft.com/office/thememl/2012/main" name="Office Theme" id="{62F939B6-93AF-4DB8-9C6B-D6C7DFDC589F}" vid="{4A3C46E8-61CC-4603-A589-7422A47A8E4A}"/>
+      <thm15:themeFamily xmlns:thm15="http://schemas.microsoft.com/office/thememl/2012/main" xmlns="" name="Office Theme" id="{62F939B6-93AF-4DB8-9C6B-D6C7DFDC589F}" vid="{4A3C46E8-61CC-4603-A589-7422A47A8E4A}"/>
     </a:ext>
   </a:extLst>
 </a:theme>
@@ -10674,7 +10104,7 @@
 </file>
 
 <file path=customXml/itemProps1.xml><?xml version="1.0" encoding="utf-8"?>
-<ds:datastoreItem xmlns:ds="http://schemas.openxmlformats.org/officeDocument/2006/customXml" ds:itemID="{F7261D7F-368F-4254-ABC8-D28D201F0440}">
+<ds:datastoreItem xmlns:ds="http://schemas.openxmlformats.org/officeDocument/2006/customXml" ds:itemID="{AC34E844-FEB6-4972-A048-4A88AA32CC5E}">
   <ds:schemaRefs>
     <ds:schemaRef ds:uri="http://schemas.openxmlformats.org/officeDocument/2006/bibliography"/>
   </ds:schemaRefs>

</xml_diff>